<commit_message>
Nuova versione riveduta e corretta dei documenti AlgoritmoDiOttimizzazione.vsdx, e Load Levelling DDR.docx
</commit_message>
<xml_diff>
--- a/Extra/Load Levelling DDR.docx
+++ b/Extra/Load Levelling DDR.docx
@@ -1335,14 +1335,6 @@
             <w:proofErr w:type="spellEnd"/>
             <w:r>
               <w:rPr>
-                <w:rStyle w:val="Rimandocommento"/>
-                <w:sz w:val="20"/>
-                <w:szCs w:val="20"/>
-              </w:rPr>
-              <w:commentReference w:id="2"/>
-            </w:r>
-            <w:r>
-              <w:rPr>
                 <w:rFonts w:ascii="Calibri" w:eastAsia="Times New Roman" w:hAnsi="Calibri" w:cs="Times New Roman"/>
                 <w:color w:val="000000"/>
                 <w:lang w:eastAsia="it-IT"/>
@@ -1502,6 +1494,15 @@
               <w:t>integer</w:t>
             </w:r>
             <w:proofErr w:type="spellEnd"/>
+            <w:r>
+              <w:rPr>
+                <w:rStyle w:val="Rimandonotaapidipagina"/>
+                <w:rFonts w:ascii="Calibri" w:eastAsia="Times New Roman" w:hAnsi="Calibri" w:cs="Times New Roman"/>
+                <w:color w:val="000000"/>
+                <w:lang w:eastAsia="it-IT"/>
+              </w:rPr>
+              <w:footnoteReference w:id="1"/>
+            </w:r>
             <w:r>
               <w:rPr>
                 <w:rFonts w:ascii="Calibri" w:eastAsia="Times New Roman" w:hAnsi="Calibri" w:cs="Times New Roman"/>
@@ -1819,8 +1820,8 @@
                 <w:lang w:val="en-US" w:eastAsia="it-IT"/>
               </w:rPr>
             </w:pPr>
-            <w:bookmarkStart w:id="3" w:name="OLE_LINK1"/>
-            <w:bookmarkStart w:id="4" w:name="OLE_LINK2"/>
+            <w:bookmarkStart w:id="2" w:name="OLE_LINK1"/>
+            <w:bookmarkStart w:id="3" w:name="OLE_LINK2"/>
             <w:r>
               <w:rPr>
                 <w:rFonts w:ascii="Calibri" w:eastAsia="Times New Roman" w:hAnsi="Calibri" w:cs="Times New Roman"/>
@@ -1829,8 +1830,8 @@
               </w:rPr>
               <w:t xml:space="preserve">(SMALLINT) </w:t>
             </w:r>
+            <w:bookmarkEnd w:id="2"/>
             <w:bookmarkEnd w:id="3"/>
-            <w:bookmarkEnd w:id="4"/>
             <w:proofErr w:type="spellStart"/>
             <w:r>
               <w:rPr>
@@ -2666,6 +2667,7 @@
                       <w:szCs w:val="16"/>
                       <w:lang w:eastAsia="it-IT"/>
                     </w:rPr>
+                    <w:lastRenderedPageBreak/>
                     <w:t xml:space="preserve">BO </w:t>
                   </w:r>
                   <w:r>
@@ -2914,7 +2916,6 @@
                       <w:szCs w:val="16"/>
                       <w:lang w:eastAsia="it-IT"/>
                     </w:rPr>
-                    <w:lastRenderedPageBreak/>
                     <w:t>R1</w:t>
                   </w:r>
                   <w:r>
@@ -4923,6 +4924,7 @@
                       <w:szCs w:val="16"/>
                       <w:lang w:eastAsia="it-IT"/>
                     </w:rPr>
+                    <w:lastRenderedPageBreak/>
                     <w:t>58_RTW</w:t>
                   </w:r>
                   <w:r>
@@ -5174,6 +5176,7 @@
                       <w:szCs w:val="16"/>
                       <w:lang w:eastAsia="it-IT"/>
                     </w:rPr>
+                    <w:lastRenderedPageBreak/>
                     <w:t>FLAG_HR</w:t>
                   </w:r>
                 </w:p>
@@ -5289,6 +5292,7 @@
                       <w:szCs w:val="16"/>
                       <w:lang w:val="en-US" w:eastAsia="it-IT"/>
                     </w:rPr>
+                    <w:lastRenderedPageBreak/>
                     <w:t>F - Flexy</w:t>
                   </w:r>
                 </w:p>
@@ -5514,6 +5518,7 @@
     </w:p>
     <w:p>
       <w:r>
+        <w:lastRenderedPageBreak/>
         <w:t>A</w:t>
       </w:r>
       <w:r>
@@ -5564,7 +5569,6 @@
     </w:p>
     <w:p>
       <w:r>
-        <w:lastRenderedPageBreak/>
         <w:t>Se il carico di lavoro richiesto per una determinata lavorazione non può essere soddisfatto dalla</w:t>
       </w:r>
       <w:r>
@@ -5986,19 +5990,7 @@
           <w:rPr>
             <w:rStyle w:val="Collegamentoipertestuale"/>
           </w:rPr>
-          <w:t>Dati di Inpu</w:t>
-        </w:r>
-        <w:r>
-          <w:rPr>
-            <w:rStyle w:val="Collegamentoipertestuale"/>
-          </w:rPr>
-          <w:t>t</w:t>
-        </w:r>
-        <w:r>
-          <w:rPr>
-            <w:rStyle w:val="Collegamentoipertestuale"/>
-          </w:rPr>
-          <w:t xml:space="preserve"> e Output</w:t>
+          <w:t>Dati di Input e Output</w:t>
         </w:r>
       </w:hyperlink>
       <w:r>
@@ -6095,6 +6087,7 @@
     </w:p>
     <w:p>
       <w:r>
+        <w:lastRenderedPageBreak/>
         <w:t>Poi:</w:t>
       </w:r>
     </w:p>
@@ -6156,7 +6149,6 @@
     </w:p>
     <w:p>
       <w:r>
-        <w:lastRenderedPageBreak/>
         <w:t xml:space="preserve">A questo punto otteniamo una </w:t>
       </w:r>
       <w:r>
@@ -6535,6 +6527,7 @@
       <w:r>
         <w:rPr>
           <w:rFonts w:ascii="Consolas" w:hAnsi="Consolas"/>
+          <w:b/>
           <w:lang w:val="en-US"/>
         </w:rPr>
         <w:t>SortedTable</w:t>
@@ -6600,6 +6593,7 @@
       <w:r>
         <w:rPr>
           <w:rFonts w:ascii="Consolas" w:hAnsi="Consolas"/>
+          <w:b/>
           <w:lang w:val="en-US"/>
         </w:rPr>
         <w:t>SortedTable</w:t>
@@ -7332,11 +7326,13 @@
         <w:ind w:firstLine="708"/>
         <w:rPr>
           <w:rFonts w:ascii="Consolas" w:hAnsi="Consolas"/>
-        </w:rPr>
-      </w:pPr>
-      <w:r>
-        <w:rPr>
-          <w:rFonts w:ascii="Consolas" w:hAnsi="Consolas"/>
+          <w:lang w:val="en-US"/>
+        </w:rPr>
+      </w:pPr>
+      <w:r>
+        <w:rPr>
+          <w:rFonts w:ascii="Consolas" w:hAnsi="Consolas"/>
+          <w:lang w:val="en-US"/>
         </w:rPr>
         <w:t>{</w:t>
       </w:r>
@@ -7352,8 +7348,14 @@
       <w:r>
         <w:rPr>
           <w:rFonts w:ascii="Consolas" w:hAnsi="Consolas"/>
+          <w:lang w:val="en-US"/>
         </w:rPr>
         <w:tab/>
+      </w:r>
+      <w:r>
+        <w:rPr>
+          <w:rFonts w:ascii="Consolas" w:hAnsi="Consolas"/>
+        </w:rPr>
         <w:t>// prima elabora le richieste in attesa, poi</w:t>
       </w:r>
     </w:p>
@@ -7531,6 +7533,7 @@
       <w:r>
         <w:rPr>
           <w:rFonts w:ascii="Consolas" w:hAnsi="Consolas"/>
+          <w:b/>
         </w:rPr>
         <w:t>waitlist</w:t>
       </w:r>
@@ -7662,6 +7665,7 @@
         <w:rPr>
           <w:rFonts w:ascii="Consolas" w:hAnsi="Consolas"/>
         </w:rPr>
+        <w:lastRenderedPageBreak/>
         <w:t xml:space="preserve">// </w:t>
       </w:r>
       <w:r>
@@ -7670,27 +7674,27 @@
         </w:rPr>
         <w:t>sono compatibili con il parametro “</w:t>
       </w:r>
+      <w:commentRangeStart w:id="4"/>
       <w:commentRangeStart w:id="5"/>
-      <w:commentRangeStart w:id="6"/>
       <w:r>
         <w:rPr>
           <w:rFonts w:ascii="Consolas" w:hAnsi="Consolas"/>
         </w:rPr>
         <w:t>Late</w:t>
       </w:r>
+      <w:commentRangeEnd w:id="4"/>
+      <w:r>
+        <w:rPr>
+          <w:rStyle w:val="Rimandocommento"/>
+        </w:rPr>
+        <w:commentReference w:id="4"/>
+      </w:r>
       <w:commentRangeEnd w:id="5"/>
       <w:r>
         <w:rPr>
           <w:rStyle w:val="Rimandocommento"/>
         </w:rPr>
         <w:commentReference w:id="5"/>
-      </w:r>
-      <w:commentRangeEnd w:id="6"/>
-      <w:r>
-        <w:rPr>
-          <w:rStyle w:val="Rimandocommento"/>
-        </w:rPr>
-        <w:commentReference w:id="6"/>
       </w:r>
       <w:r>
         <w:rPr>
@@ -7848,7 +7852,6 @@
         <w:rPr>
           <w:rFonts w:ascii="Consolas" w:hAnsi="Consolas"/>
         </w:rPr>
-        <w:lastRenderedPageBreak/>
         <w:t>//</w:t>
       </w:r>
       <w:r>
@@ -7948,18 +7951,15 @@
         <w:rPr>
           <w:rFonts w:ascii="Consolas" w:hAnsi="Consolas" w:cs="Consolas"/>
           <w:b/>
-          <w:lang w:val="en-US"/>
         </w:rPr>
         <w:t>currentweek</w:t>
       </w:r>
-      <w:proofErr w:type="spellEnd"/>
       <w:r>
         <w:rPr>
           <w:rFonts w:ascii="Consolas" w:hAnsi="Consolas"/>
         </w:rPr>
         <w:t>.</w:t>
       </w:r>
-      <w:proofErr w:type="spellStart"/>
       <w:r>
         <w:rPr>
           <w:rFonts w:ascii="Consolas" w:hAnsi="Consolas"/>
@@ -8077,7 +8077,6 @@
         <w:ind w:left="707" w:firstLine="709"/>
         <w:rPr>
           <w:rFonts w:ascii="Consolas" w:hAnsi="Consolas" w:cs="Consolas"/>
-          <w:lang w:val="en-US"/>
         </w:rPr>
       </w:pPr>
       <w:proofErr w:type="spellStart"/>
@@ -8102,14 +8101,12 @@
         <w:rPr>
           <w:rFonts w:ascii="Consolas" w:hAnsi="Consolas" w:cs="Consolas"/>
           <w:b/>
-          <w:lang w:val="en-US"/>
         </w:rPr>
         <w:t>currentweek</w:t>
       </w:r>
       <w:r>
         <w:rPr>
           <w:rFonts w:ascii="Consolas" w:hAnsi="Consolas" w:cs="Consolas"/>
-          <w:lang w:val="en-US"/>
         </w:rPr>
         <w:t>.Capacity</w:t>
       </w:r>
@@ -8118,7 +8115,6 @@
       <w:r>
         <w:rPr>
           <w:rFonts w:ascii="Consolas" w:hAnsi="Consolas" w:cs="Consolas"/>
-          <w:lang w:val="en-US"/>
         </w:rPr>
         <w:t xml:space="preserve"> &gt; 0)</w:t>
       </w:r>
@@ -8135,7 +8131,6 @@
       <w:r>
         <w:rPr>
           <w:rFonts w:ascii="Consolas" w:hAnsi="Consolas" w:cs="Consolas"/>
-          <w:lang w:val="en-US"/>
         </w:rPr>
         <w:t>{</w:t>
       </w:r>
@@ -8199,11 +8194,9 @@
         <w:rPr>
           <w:rFonts w:ascii="Consolas" w:hAnsi="Consolas" w:cs="Consolas"/>
           <w:b/>
-          <w:lang w:val="en-US"/>
         </w:rPr>
         <w:t>currentweek</w:t>
       </w:r>
-      <w:proofErr w:type="spellEnd"/>
       <w:r>
         <w:rPr>
           <w:rFonts w:ascii="Consolas" w:hAnsi="Consolas"/>
@@ -8211,7 +8204,6 @@
         </w:rPr>
         <w:t>.</w:t>
       </w:r>
-      <w:proofErr w:type="spellStart"/>
       <w:r>
         <w:rPr>
           <w:rFonts w:ascii="Consolas" w:hAnsi="Consolas"/>
@@ -8248,164 +8240,7 @@
     <w:p>
       <w:pPr>
         <w:pStyle w:val="Nessunaspaziatura"/>
-        <w:ind w:left="1416" w:firstLine="708"/>
-        <w:rPr>
-          <w:rFonts w:ascii="Consolas" w:hAnsi="Consolas"/>
-          <w:lang w:eastAsia="it-IT"/>
-        </w:rPr>
-      </w:pPr>
-      <w:proofErr w:type="spellStart"/>
-      <w:r>
-        <w:rPr>
-          <w:rFonts w:ascii="Consolas" w:hAnsi="Consolas"/>
-          <w:lang w:eastAsia="it-IT"/>
-        </w:rPr>
-        <w:t>if</w:t>
-      </w:r>
-      <w:proofErr w:type="spellEnd"/>
-      <w:r>
-        <w:rPr>
-          <w:rFonts w:ascii="Consolas" w:hAnsi="Consolas"/>
-          <w:lang w:eastAsia="it-IT"/>
-        </w:rPr>
-        <w:t xml:space="preserve"> (</w:t>
-      </w:r>
-      <w:proofErr w:type="spellStart"/>
-      <w:r>
-        <w:rPr>
-          <w:rFonts w:ascii="Consolas" w:hAnsi="Consolas"/>
-          <w:lang w:eastAsia="it-IT"/>
-        </w:rPr>
-        <w:t>Capacity</w:t>
-      </w:r>
-      <w:proofErr w:type="spellEnd"/>
-      <w:r>
-        <w:rPr>
-          <w:rFonts w:ascii="Consolas" w:hAnsi="Consolas"/>
-          <w:lang w:eastAsia="it-IT"/>
-        </w:rPr>
-        <w:t xml:space="preserve"> </w:t>
-      </w:r>
-      <w:r>
-        <w:rPr>
-          <w:rFonts w:ascii="Consolas" w:hAnsi="Consolas"/>
-          <w:lang w:eastAsia="it-IT"/>
-        </w:rPr>
-        <w:t>&gt; 0)</w:t>
-      </w:r>
-    </w:p>
-    <w:p>
-      <w:pPr>
-        <w:pStyle w:val="Nessunaspaziatura"/>
-        <w:ind w:left="1416" w:firstLine="708"/>
-        <w:rPr>
-          <w:rFonts w:ascii="Consolas" w:hAnsi="Consolas"/>
-          <w:lang w:eastAsia="it-IT"/>
-        </w:rPr>
-      </w:pPr>
-      <w:r>
-        <w:rPr>
-          <w:rFonts w:ascii="Consolas" w:hAnsi="Consolas"/>
-          <w:lang w:eastAsia="it-IT"/>
-        </w:rPr>
-        <w:t>{</w:t>
-      </w:r>
-    </w:p>
-    <w:p>
-      <w:pPr>
-        <w:pStyle w:val="Nessunaspaziatura"/>
-        <w:ind w:left="1416" w:firstLine="708"/>
-        <w:rPr>
-          <w:rFonts w:ascii="Consolas" w:hAnsi="Consolas"/>
-          <w:lang w:eastAsia="it-IT"/>
-        </w:rPr>
-      </w:pPr>
-      <w:r>
-        <w:rPr>
-          <w:rFonts w:ascii="Consolas" w:hAnsi="Consolas"/>
-          <w:lang w:eastAsia="it-IT"/>
-        </w:rPr>
-        <w:tab/>
-      </w:r>
-      <w:r>
-        <w:rPr>
-          <w:rFonts w:ascii="Consolas" w:hAnsi="Consolas"/>
-          <w:lang w:eastAsia="it-IT"/>
-        </w:rPr>
-        <w:t xml:space="preserve">// se non </w:t>
-      </w:r>
-      <w:r>
-        <w:rPr>
-          <w:rFonts w:ascii="Consolas" w:hAnsi="Consolas"/>
-          <w:lang w:eastAsia="it-IT"/>
-        </w:rPr>
-        <w:t>è stato possibile soddisfare (in toto</w:t>
-      </w:r>
-    </w:p>
-    <w:p>
-      <w:pPr>
-        <w:pStyle w:val="Nessunaspaziatura"/>
-        <w:ind w:left="2124" w:firstLine="708"/>
-        <w:rPr>
-          <w:rFonts w:ascii="Consolas" w:hAnsi="Consolas"/>
-          <w:lang w:eastAsia="it-IT"/>
-        </w:rPr>
-      </w:pPr>
-      <w:r>
-        <w:rPr>
-          <w:rFonts w:ascii="Consolas" w:hAnsi="Consolas"/>
-          <w:lang w:eastAsia="it-IT"/>
-        </w:rPr>
-        <w:t>// o in parte) la richiesta, accoda la frazione</w:t>
-      </w:r>
-    </w:p>
-    <w:p>
-      <w:pPr>
-        <w:pStyle w:val="Nessunaspaziatura"/>
-        <w:ind w:left="2124" w:firstLine="708"/>
-        <w:rPr>
-          <w:rFonts w:ascii="Consolas" w:hAnsi="Consolas"/>
-          <w:lang w:eastAsia="it-IT"/>
-        </w:rPr>
-      </w:pPr>
-      <w:r>
-        <w:rPr>
-          <w:rFonts w:ascii="Consolas" w:hAnsi="Consolas"/>
-          <w:lang w:eastAsia="it-IT"/>
-        </w:rPr>
-        <w:t>// rimanente per l’elaborazione successiva</w:t>
-      </w:r>
-    </w:p>
-    <w:p>
-      <w:pPr>
-        <w:pStyle w:val="Nessunaspaziatura"/>
-        <w:ind w:left="1416" w:firstLine="708"/>
-        <w:rPr>
-          <w:rFonts w:ascii="Consolas" w:hAnsi="Consolas"/>
-          <w:lang w:eastAsia="it-IT"/>
-        </w:rPr>
-      </w:pPr>
-      <w:r>
-        <w:rPr>
-          <w:rFonts w:ascii="Consolas" w:hAnsi="Consolas"/>
-          <w:lang w:eastAsia="it-IT"/>
-        </w:rPr>
-        <w:tab/>
-      </w:r>
-      <w:proofErr w:type="spellStart"/>
-      <w:r>
-        <w:rPr>
-          <w:rFonts w:ascii="Consolas" w:hAnsi="Consolas"/>
-          <w:b/>
-        </w:rPr>
-        <w:t>QueueRequests</w:t>
-      </w:r>
-      <w:proofErr w:type="spellEnd"/>
-    </w:p>
-    <w:p>
-      <w:pPr>
-        <w:pStyle w:val="Nessunaspaziatura"/>
-        <w:ind w:left="1416" w:firstLine="708"/>
+        <w:ind w:left="708" w:firstLine="708"/>
         <w:rPr>
           <w:rFonts w:ascii="Consolas" w:hAnsi="Consolas"/>
           <w:lang w:eastAsia="it-IT"/>
@@ -8433,7 +8268,7 @@
           <w:rFonts w:ascii="Consolas" w:hAnsi="Consolas"/>
           <w:lang w:eastAsia="it-IT"/>
         </w:rPr>
-        <w:t>}</w:t>
+        <w:t>// se rimane capacità residua,</w:t>
       </w:r>
     </w:p>
     <w:p>
@@ -8450,7 +8285,556 @@
           <w:rFonts w:ascii="Consolas" w:hAnsi="Consolas"/>
           <w:lang w:eastAsia="it-IT"/>
         </w:rPr>
-        <w:t>// se rimane capacità residua,</w:t>
+        <w:t>// anticipa la lavorazione delle settimane successive</w:t>
+      </w:r>
+    </w:p>
+    <w:p>
+      <w:pPr>
+        <w:pStyle w:val="Nessunaspaziatura"/>
+        <w:ind w:left="707" w:firstLine="709"/>
+        <w:rPr>
+          <w:rFonts w:ascii="Consolas" w:hAnsi="Consolas" w:cs="Consolas"/>
+          <w:lang w:val="en-US"/>
+        </w:rPr>
+      </w:pPr>
+      <w:r>
+        <w:rPr>
+          <w:rFonts w:ascii="Consolas" w:hAnsi="Consolas"/>
+          <w:lang w:val="en-US" w:eastAsia="it-IT"/>
+        </w:rPr>
+        <w:t>if (</w:t>
+      </w:r>
+      <w:proofErr w:type="spellStart"/>
+      <w:proofErr w:type="gramStart"/>
+      <w:r>
+        <w:rPr>
+          <w:rFonts w:ascii="Consolas" w:hAnsi="Consolas" w:cs="Consolas"/>
+          <w:b/>
+          <w:lang w:val="en-US"/>
+        </w:rPr>
+        <w:t>currentweek</w:t>
+      </w:r>
+      <w:r>
+        <w:rPr>
+          <w:rFonts w:ascii="Consolas" w:hAnsi="Consolas" w:cs="Consolas"/>
+          <w:lang w:val="en-US"/>
+        </w:rPr>
+        <w:t>.Capacity</w:t>
+      </w:r>
+      <w:proofErr w:type="spellEnd"/>
+      <w:proofErr w:type="gramEnd"/>
+      <w:r>
+        <w:rPr>
+          <w:rFonts w:ascii="Consolas" w:hAnsi="Consolas" w:cs="Consolas"/>
+          <w:lang w:val="en-US"/>
+        </w:rPr>
+        <w:t xml:space="preserve"> &gt; 0)</w:t>
+      </w:r>
+    </w:p>
+    <w:p>
+      <w:pPr>
+        <w:pStyle w:val="Nessunaspaziatura"/>
+        <w:ind w:left="707" w:firstLine="709"/>
+        <w:rPr>
+          <w:rFonts w:ascii="Consolas" w:hAnsi="Consolas" w:cs="Consolas"/>
+          <w:lang w:val="en-US"/>
+        </w:rPr>
+      </w:pPr>
+      <w:r>
+        <w:rPr>
+          <w:rFonts w:ascii="Consolas" w:hAnsi="Consolas" w:cs="Consolas"/>
+          <w:lang w:val="en-US"/>
+        </w:rPr>
+        <w:t>{</w:t>
+      </w:r>
+    </w:p>
+    <w:p>
+      <w:pPr>
+        <w:pStyle w:val="Nessunaspaziatura"/>
+        <w:ind w:left="707" w:firstLine="709"/>
+        <w:rPr>
+          <w:rFonts w:ascii="Consolas" w:hAnsi="Consolas" w:cs="Consolas"/>
+          <w:lang w:val="en-US"/>
+        </w:rPr>
+      </w:pPr>
+      <w:r>
+        <w:rPr>
+          <w:rFonts w:ascii="Consolas" w:hAnsi="Consolas" w:cs="Consolas"/>
+          <w:lang w:val="en-US"/>
+        </w:rPr>
+        <w:tab/>
+      </w:r>
+      <w:r>
+        <w:rPr>
+          <w:rFonts w:ascii="Consolas" w:hAnsi="Consolas" w:cs="Consolas"/>
+          <w:lang w:val="en-US"/>
+        </w:rPr>
+        <w:t>if (</w:t>
+      </w:r>
+      <w:proofErr w:type="spellStart"/>
+      <w:r>
+        <w:rPr>
+          <w:rFonts w:ascii="Consolas" w:hAnsi="Consolas" w:cs="Consolas"/>
+          <w:b/>
+          <w:lang w:val="en-US"/>
+        </w:rPr>
+        <w:t>GetAheadRequests</w:t>
+      </w:r>
+      <w:proofErr w:type="spellEnd"/>
+      <w:r>
+        <w:rPr>
+          <w:rFonts w:ascii="Consolas" w:hAnsi="Consolas" w:cs="Consolas"/>
+          <w:lang w:val="en-US"/>
+        </w:rPr>
+        <w:t xml:space="preserve">) // </w:t>
+      </w:r>
+      <w:proofErr w:type="spellStart"/>
+      <w:r>
+        <w:rPr>
+          <w:rFonts w:ascii="Consolas" w:hAnsi="Consolas" w:cs="Consolas"/>
+          <w:lang w:val="en-US"/>
+        </w:rPr>
+        <w:t>aheadl</w:t>
+      </w:r>
+      <w:r>
+        <w:rPr>
+          <w:rFonts w:ascii="Consolas" w:hAnsi="Consolas" w:cs="Consolas"/>
+          <w:lang w:val="en-US"/>
+        </w:rPr>
+        <w:t>ist</w:t>
+      </w:r>
+      <w:proofErr w:type="spellEnd"/>
+      <w:r>
+        <w:rPr>
+          <w:rFonts w:ascii="Consolas" w:hAnsi="Consolas" w:cs="Consolas"/>
+          <w:lang w:val="en-US"/>
+        </w:rPr>
+        <w:t xml:space="preserve">. </w:t>
+      </w:r>
+      <w:proofErr w:type="spellStart"/>
+      <w:r>
+        <w:rPr>
+          <w:rFonts w:ascii="Consolas" w:hAnsi="Consolas" w:cs="Consolas"/>
+          <w:lang w:val="en-US"/>
+        </w:rPr>
+        <w:t>Settimane</w:t>
+      </w:r>
+      <w:proofErr w:type="spellEnd"/>
+      <w:r>
+        <w:rPr>
+          <w:rFonts w:ascii="Consolas" w:hAnsi="Consolas" w:cs="Consolas"/>
+          <w:lang w:val="en-US"/>
+        </w:rPr>
+        <w:t xml:space="preserve"> </w:t>
+      </w:r>
+      <w:proofErr w:type="spellStart"/>
+      <w:r>
+        <w:rPr>
+          <w:rFonts w:ascii="Consolas" w:hAnsi="Consolas" w:cs="Consolas"/>
+          <w:lang w:val="en-US"/>
+        </w:rPr>
+        <w:t>elaborabili</w:t>
+      </w:r>
+      <w:proofErr w:type="spellEnd"/>
+      <w:r>
+        <w:rPr>
+          <w:rFonts w:ascii="Consolas" w:hAnsi="Consolas" w:cs="Consolas"/>
+          <w:lang w:val="en-US"/>
+        </w:rPr>
+        <w:t xml:space="preserve"> in </w:t>
+      </w:r>
+      <w:proofErr w:type="spellStart"/>
+      <w:r>
+        <w:rPr>
+          <w:rFonts w:ascii="Consolas" w:hAnsi="Consolas" w:cs="Consolas"/>
+          <w:lang w:val="en-US"/>
+        </w:rPr>
+        <w:t>anticipo</w:t>
+      </w:r>
+      <w:proofErr w:type="spellEnd"/>
+    </w:p>
+    <w:p>
+      <w:pPr>
+        <w:pStyle w:val="Nessunaspaziatura"/>
+        <w:ind w:left="707" w:firstLine="709"/>
+        <w:rPr>
+          <w:rFonts w:ascii="Consolas" w:hAnsi="Consolas" w:cs="Consolas"/>
+          <w:lang w:val="en-US"/>
+        </w:rPr>
+      </w:pPr>
+      <w:r>
+        <w:rPr>
+          <w:rFonts w:ascii="Consolas" w:hAnsi="Consolas" w:cs="Consolas"/>
+          <w:lang w:val="en-US"/>
+        </w:rPr>
+        <w:tab/>
+        <w:t>{</w:t>
+      </w:r>
+    </w:p>
+    <w:p>
+      <w:pPr>
+        <w:pStyle w:val="Nessunaspaziatura"/>
+        <w:ind w:left="707" w:firstLine="709"/>
+        <w:rPr>
+          <w:rFonts w:ascii="Consolas" w:hAnsi="Consolas" w:cs="Consolas"/>
+          <w:lang w:val="en-US"/>
+        </w:rPr>
+      </w:pPr>
+      <w:r>
+        <w:rPr>
+          <w:rFonts w:ascii="Consolas" w:hAnsi="Consolas" w:cs="Consolas"/>
+          <w:lang w:val="en-US"/>
+        </w:rPr>
+        <w:tab/>
+      </w:r>
+      <w:r>
+        <w:rPr>
+          <w:rFonts w:ascii="Consolas" w:hAnsi="Consolas" w:cs="Consolas"/>
+          <w:lang w:val="en-US"/>
+        </w:rPr>
+        <w:tab/>
+      </w:r>
+      <w:proofErr w:type="spellStart"/>
+      <w:r>
+        <w:rPr>
+          <w:rFonts w:ascii="Consolas" w:hAnsi="Consolas" w:cs="Consolas"/>
+          <w:lang w:val="en-US"/>
+        </w:rPr>
+        <w:t>Foreach</w:t>
+      </w:r>
+      <w:proofErr w:type="spellEnd"/>
+      <w:r>
+        <w:rPr>
+          <w:rFonts w:ascii="Consolas" w:hAnsi="Consolas" w:cs="Consolas"/>
+          <w:lang w:val="en-US"/>
+        </w:rPr>
+        <w:t xml:space="preserve"> (week in </w:t>
+      </w:r>
+      <w:proofErr w:type="spellStart"/>
+      <w:r>
+        <w:rPr>
+          <w:rFonts w:ascii="Consolas" w:hAnsi="Consolas" w:cs="Consolas"/>
+          <w:b/>
+          <w:lang w:val="en-US"/>
+        </w:rPr>
+        <w:t>a</w:t>
+      </w:r>
+      <w:r>
+        <w:rPr>
+          <w:rFonts w:ascii="Consolas" w:hAnsi="Consolas" w:cs="Consolas"/>
+          <w:b/>
+          <w:lang w:val="en-US"/>
+        </w:rPr>
+        <w:t>hea</w:t>
+      </w:r>
+      <w:r>
+        <w:rPr>
+          <w:rFonts w:ascii="Consolas" w:hAnsi="Consolas" w:cs="Consolas"/>
+          <w:b/>
+          <w:lang w:val="en-US"/>
+        </w:rPr>
+        <w:t>dl</w:t>
+      </w:r>
+      <w:r>
+        <w:rPr>
+          <w:rFonts w:ascii="Consolas" w:hAnsi="Consolas" w:cs="Consolas"/>
+          <w:b/>
+          <w:lang w:val="en-US"/>
+        </w:rPr>
+        <w:t>ist</w:t>
+      </w:r>
+      <w:proofErr w:type="spellEnd"/>
+      <w:r>
+        <w:rPr>
+          <w:rFonts w:ascii="Consolas" w:hAnsi="Consolas" w:cs="Consolas"/>
+          <w:lang w:val="en-US"/>
+        </w:rPr>
+        <w:t>)</w:t>
+      </w:r>
+    </w:p>
+    <w:p>
+      <w:pPr>
+        <w:pStyle w:val="Nessunaspaziatura"/>
+        <w:ind w:left="707" w:firstLine="709"/>
+        <w:rPr>
+          <w:rFonts w:ascii="Consolas" w:hAnsi="Consolas" w:cs="Consolas"/>
+          <w:lang w:val="en-US"/>
+        </w:rPr>
+      </w:pPr>
+      <w:r>
+        <w:rPr>
+          <w:rFonts w:ascii="Consolas" w:hAnsi="Consolas" w:cs="Consolas"/>
+          <w:lang w:val="en-US"/>
+        </w:rPr>
+        <w:tab/>
+      </w:r>
+      <w:r>
+        <w:rPr>
+          <w:rFonts w:ascii="Consolas" w:hAnsi="Consolas" w:cs="Consolas"/>
+          <w:lang w:val="en-US"/>
+        </w:rPr>
+        <w:tab/>
+        <w:t>{</w:t>
+      </w:r>
+    </w:p>
+    <w:p>
+      <w:pPr>
+        <w:pStyle w:val="Nessunaspaziatura"/>
+        <w:ind w:left="707" w:firstLine="709"/>
+        <w:rPr>
+          <w:rFonts w:ascii="Consolas" w:hAnsi="Consolas" w:cs="Consolas"/>
+          <w:b/>
+          <w:lang w:val="en-US"/>
+        </w:rPr>
+      </w:pPr>
+      <w:r>
+        <w:rPr>
+          <w:rFonts w:ascii="Consolas" w:hAnsi="Consolas" w:cs="Consolas"/>
+          <w:lang w:val="en-US"/>
+        </w:rPr>
+        <w:tab/>
+      </w:r>
+      <w:r>
+        <w:rPr>
+          <w:rFonts w:ascii="Consolas" w:hAnsi="Consolas" w:cs="Consolas"/>
+          <w:lang w:val="en-US"/>
+        </w:rPr>
+        <w:tab/>
+      </w:r>
+      <w:r>
+        <w:rPr>
+          <w:rFonts w:ascii="Consolas" w:hAnsi="Consolas" w:cs="Consolas"/>
+          <w:lang w:val="en-US"/>
+        </w:rPr>
+        <w:tab/>
+      </w:r>
+      <w:proofErr w:type="spellStart"/>
+      <w:r>
+        <w:rPr>
+          <w:rFonts w:ascii="Consolas" w:hAnsi="Consolas" w:cs="Consolas"/>
+          <w:b/>
+          <w:lang w:val="en-US"/>
+        </w:rPr>
+        <w:t>ElabAheadRequests</w:t>
+      </w:r>
+      <w:proofErr w:type="spellEnd"/>
+    </w:p>
+    <w:p>
+      <w:pPr>
+        <w:pStyle w:val="Nessunaspaziatura"/>
+        <w:ind w:left="707" w:firstLine="709"/>
+        <w:rPr>
+          <w:rFonts w:ascii="Consolas" w:hAnsi="Consolas"/>
+          <w:lang w:val="en-US" w:eastAsia="it-IT"/>
+        </w:rPr>
+      </w:pPr>
+      <w:r>
+        <w:rPr>
+          <w:rFonts w:ascii="Consolas" w:hAnsi="Consolas" w:cs="Consolas"/>
+          <w:b/>
+          <w:lang w:val="en-US"/>
+        </w:rPr>
+        <w:tab/>
+      </w:r>
+      <w:r>
+        <w:rPr>
+          <w:rFonts w:ascii="Consolas" w:hAnsi="Consolas" w:cs="Consolas"/>
+          <w:b/>
+          <w:lang w:val="en-US"/>
+        </w:rPr>
+        <w:tab/>
+      </w:r>
+      <w:r>
+        <w:rPr>
+          <w:rFonts w:ascii="Consolas" w:hAnsi="Consolas" w:cs="Consolas"/>
+          <w:b/>
+          <w:lang w:val="en-US"/>
+        </w:rPr>
+        <w:tab/>
+      </w:r>
+      <w:proofErr w:type="spellStart"/>
+      <w:proofErr w:type="gramStart"/>
+      <w:r>
+        <w:rPr>
+          <w:rFonts w:ascii="Consolas" w:hAnsi="Consolas" w:cs="Consolas"/>
+          <w:b/>
+          <w:lang w:val="en-US"/>
+        </w:rPr>
+        <w:t>currentweek</w:t>
+      </w:r>
+      <w:r>
+        <w:rPr>
+          <w:rFonts w:ascii="Consolas" w:hAnsi="Consolas"/>
+          <w:lang w:val="en-US" w:eastAsia="it-IT"/>
+        </w:rPr>
+        <w:t>.Capacity</w:t>
+      </w:r>
+      <w:proofErr w:type="spellEnd"/>
+      <w:proofErr w:type="gramEnd"/>
+      <w:r>
+        <w:rPr>
+          <w:rFonts w:ascii="Consolas" w:hAnsi="Consolas"/>
+          <w:lang w:val="en-US" w:eastAsia="it-IT"/>
+        </w:rPr>
+        <w:t xml:space="preserve"> -= </w:t>
+      </w:r>
+      <w:proofErr w:type="spellStart"/>
+      <w:r>
+        <w:rPr>
+          <w:rFonts w:ascii="Consolas" w:hAnsi="Consolas"/>
+          <w:lang w:val="en-US" w:eastAsia="it-IT"/>
+        </w:rPr>
+        <w:t>frazione_assegnata</w:t>
+      </w:r>
+      <w:proofErr w:type="spellEnd"/>
+    </w:p>
+    <w:p>
+      <w:pPr>
+        <w:pStyle w:val="Nessunaspaziatura"/>
+        <w:ind w:left="707" w:firstLine="709"/>
+        <w:rPr>
+          <w:rFonts w:ascii="Consolas" w:hAnsi="Consolas" w:cs="Consolas"/>
+          <w:lang w:val="en-US"/>
+        </w:rPr>
+      </w:pPr>
+      <w:r>
+        <w:rPr>
+          <w:rFonts w:ascii="Consolas" w:hAnsi="Consolas" w:cs="Consolas"/>
+          <w:b/>
+          <w:lang w:val="en-US"/>
+        </w:rPr>
+        <w:tab/>
+      </w:r>
+      <w:r>
+        <w:rPr>
+          <w:rFonts w:ascii="Consolas" w:hAnsi="Consolas" w:cs="Consolas"/>
+          <w:b/>
+          <w:lang w:val="en-US"/>
+        </w:rPr>
+        <w:tab/>
+      </w:r>
+      <w:r>
+        <w:rPr>
+          <w:rFonts w:ascii="Consolas" w:hAnsi="Consolas" w:cs="Consolas"/>
+          <w:b/>
+          <w:lang w:val="en-US"/>
+        </w:rPr>
+        <w:tab/>
+        <w:t>if (</w:t>
+      </w:r>
+      <w:proofErr w:type="spellStart"/>
+      <w:proofErr w:type="gramStart"/>
+      <w:r>
+        <w:rPr>
+          <w:rFonts w:ascii="Consolas" w:hAnsi="Consolas" w:cs="Consolas"/>
+          <w:b/>
+          <w:lang w:val="en-US"/>
+        </w:rPr>
+        <w:t>currentweek</w:t>
+      </w:r>
+      <w:r>
+        <w:rPr>
+          <w:rFonts w:ascii="Consolas" w:hAnsi="Consolas" w:cs="Consolas"/>
+          <w:lang w:val="en-US"/>
+        </w:rPr>
+        <w:t>.Capacity</w:t>
+      </w:r>
+      <w:proofErr w:type="spellEnd"/>
+      <w:proofErr w:type="gramEnd"/>
+      <w:r>
+        <w:rPr>
+          <w:rFonts w:ascii="Consolas" w:hAnsi="Consolas" w:cs="Consolas"/>
+          <w:lang w:val="en-US"/>
+        </w:rPr>
+        <w:t xml:space="preserve"> == 0)</w:t>
+      </w:r>
+    </w:p>
+    <w:p>
+      <w:pPr>
+        <w:pStyle w:val="Nessunaspaziatura"/>
+        <w:ind w:left="707" w:firstLine="709"/>
+        <w:rPr>
+          <w:rFonts w:ascii="Consolas" w:hAnsi="Consolas" w:cs="Consolas"/>
+          <w:lang w:val="en-US"/>
+        </w:rPr>
+      </w:pPr>
+      <w:r>
+        <w:rPr>
+          <w:rFonts w:ascii="Consolas" w:hAnsi="Consolas" w:cs="Consolas"/>
+          <w:b/>
+          <w:lang w:val="en-US"/>
+        </w:rPr>
+        <w:tab/>
+      </w:r>
+      <w:r>
+        <w:rPr>
+          <w:rFonts w:ascii="Consolas" w:hAnsi="Consolas" w:cs="Consolas"/>
+          <w:b/>
+          <w:lang w:val="en-US"/>
+        </w:rPr>
+        <w:tab/>
+      </w:r>
+      <w:r>
+        <w:rPr>
+          <w:rFonts w:ascii="Consolas" w:hAnsi="Consolas" w:cs="Consolas"/>
+          <w:b/>
+          <w:lang w:val="en-US"/>
+        </w:rPr>
+        <w:tab/>
+      </w:r>
+      <w:r>
+        <w:rPr>
+          <w:rFonts w:ascii="Consolas" w:hAnsi="Consolas" w:cs="Consolas"/>
+          <w:b/>
+          <w:lang w:val="en-US"/>
+        </w:rPr>
+        <w:tab/>
+        <w:t>break</w:t>
+      </w:r>
+    </w:p>
+    <w:p>
+      <w:pPr>
+        <w:pStyle w:val="Nessunaspaziatura"/>
+        <w:ind w:left="707" w:firstLine="709"/>
+        <w:rPr>
+          <w:rFonts w:ascii="Consolas" w:hAnsi="Consolas" w:cs="Consolas"/>
+        </w:rPr>
+      </w:pPr>
+      <w:r>
+        <w:rPr>
+          <w:rFonts w:ascii="Consolas" w:hAnsi="Consolas" w:cs="Consolas"/>
+          <w:lang w:val="en-US"/>
+        </w:rPr>
+        <w:tab/>
+      </w:r>
+      <w:r>
+        <w:rPr>
+          <w:rFonts w:ascii="Consolas" w:hAnsi="Consolas" w:cs="Consolas"/>
+          <w:lang w:val="en-US"/>
+        </w:rPr>
+        <w:tab/>
+      </w:r>
+      <w:r>
+        <w:rPr>
+          <w:rFonts w:ascii="Consolas" w:hAnsi="Consolas" w:cs="Consolas"/>
+        </w:rPr>
+        <w:t>}</w:t>
+      </w:r>
+    </w:p>
+    <w:p>
+      <w:pPr>
+        <w:pStyle w:val="Nessunaspaziatura"/>
+        <w:ind w:left="707" w:firstLine="709"/>
+        <w:rPr>
+          <w:rFonts w:ascii="Consolas" w:hAnsi="Consolas" w:cs="Consolas"/>
+        </w:rPr>
+      </w:pPr>
+      <w:r>
+        <w:rPr>
+          <w:rFonts w:ascii="Consolas" w:hAnsi="Consolas" w:cs="Consolas"/>
+        </w:rPr>
+        <w:tab/>
+        <w:t>}</w:t>
       </w:r>
     </w:p>
     <w:p>
@@ -8467,17 +8851,8 @@
           <w:rFonts w:ascii="Consolas" w:hAnsi="Consolas"/>
           <w:lang w:eastAsia="it-IT"/>
         </w:rPr>
-        <w:t>// anticipa la lavorazione delle settimane successive</w:t>
-      </w:r>
-      <w:r>
-        <w:rPr>
-          <w:rFonts w:ascii="Consolas" w:hAnsi="Consolas"/>
-          <w:lang w:eastAsia="it-IT"/>
-        </w:rPr>
-        <w:t>……………………….</w:t>
-      </w:r>
-      <w:bookmarkStart w:id="7" w:name="_GoBack"/>
-      <w:bookmarkEnd w:id="7"/>
+        <w:t>}</w:t>
+      </w:r>
     </w:p>
     <w:p>
       <w:pPr>
@@ -8551,16 +8926,14 @@
         <w:rPr>
           <w:rFonts w:ascii="Consolas" w:hAnsi="Consolas"/>
         </w:rPr>
-        <w:t xml:space="preserve">// prenota il record per l’elaborazione </w:t>
-      </w:r>
-      <w:proofErr w:type="spellStart"/>
-      <w:r>
-        <w:rPr>
-          <w:rFonts w:ascii="Consolas" w:hAnsi="Consolas"/>
-        </w:rPr>
-        <w:t>Ahead</w:t>
-      </w:r>
-      <w:proofErr w:type="spellEnd"/>
+        <w:t>// prenota il</w:t>
+      </w:r>
+      <w:r>
+        <w:rPr>
+          <w:rFonts w:ascii="Consolas" w:hAnsi="Consolas"/>
+        </w:rPr>
+        <w:t xml:space="preserve"> record per l’elaborazione “Late</w:t>
+      </w:r>
       <w:r>
         <w:rPr>
           <w:rFonts w:ascii="Consolas" w:hAnsi="Consolas"/>
@@ -8682,215 +9055,197 @@
         <w:t>Dalla lista ricevuta in input seleziona soltanto i record che rappresentano i carichi di lavoro che possono essere elaborati nella settimana corrente</w:t>
       </w:r>
       <w:r>
-        <w:t xml:space="preserve"> (quelli che soddisfano alle regole “</w:t>
+        <w:t xml:space="preserve"> (quelli che s</w:t>
+      </w:r>
+      <w:r>
+        <w:t xml:space="preserve">oddisfano alla regola </w:t>
+      </w:r>
+      <w:r>
+        <w:t>“Late”)</w:t>
+      </w:r>
+      <w:r>
+        <w:t xml:space="preserve">, ordinati per priorità crescente (la priorità più elevata è rappresentata dal numero più basso). </w:t>
+      </w:r>
+    </w:p>
+    <w:p>
+      <w:r>
+        <w:t>Ritorna una lista</w:t>
+      </w:r>
+      <w:r>
+        <w:t xml:space="preserve"> </w:t>
       </w:r>
       <w:proofErr w:type="spellStart"/>
       <w:r>
-        <w:t>Ahead</w:t>
+        <w:rPr>
+          <w:b/>
+        </w:rPr>
+        <w:t>waitlist</w:t>
       </w:r>
       <w:proofErr w:type="spellEnd"/>
       <w:r>
-        <w:t xml:space="preserve">” </w:t>
-      </w:r>
-      <w:proofErr w:type="gramStart"/>
-      <w:r>
-        <w:t>e “</w:t>
-      </w:r>
-      <w:proofErr w:type="gramEnd"/>
-      <w:r>
-        <w:t>Late”)</w:t>
-      </w:r>
-      <w:r>
-        <w:t xml:space="preserve">, ordinati per priorità crescente (la priorità più elevata è rappresentata dal numero più basso). </w:t>
-      </w:r>
-    </w:p>
-    <w:p>
-      <w:r>
-        <w:t>Ritorna una lista</w:t>
-      </w:r>
-      <w:r>
+        <w:t xml:space="preserve"> contenente i record così filtrati</w:t>
+      </w:r>
+      <w:r>
+        <w:t>.</w:t>
+      </w:r>
+    </w:p>
+    <w:p>
+      <w:pPr>
+        <w:pStyle w:val="Titolo2"/>
+        <w:rPr>
+          <w:rFonts w:ascii="Consolas" w:hAnsi="Consolas"/>
+        </w:rPr>
+      </w:pPr>
+      <w:r>
+        <w:t>Procedura di Elaborazione delle R</w:t>
+      </w:r>
+      <w:r>
+        <w:t xml:space="preserve">ichieste in </w:t>
+      </w:r>
+      <w:r>
+        <w:t>A</w:t>
+      </w:r>
+      <w:r>
+        <w:t>ttesa (</w:t>
+      </w:r>
+      <w:proofErr w:type="spellStart"/>
+      <w:r>
+        <w:rPr>
+          <w:rFonts w:ascii="Consolas" w:hAnsi="Consolas"/>
+        </w:rPr>
+        <w:t>ElabWaitingRequests</w:t>
+      </w:r>
+      <w:proofErr w:type="spellEnd"/>
+      <w:r>
+        <w:rPr>
+          <w:rFonts w:ascii="Consolas" w:hAnsi="Consolas"/>
+        </w:rPr>
+        <w:t>)</w:t>
+      </w:r>
+    </w:p>
+    <w:p>
+      <w:r>
+        <w:t>La procedura elabora le richieste</w:t>
+      </w:r>
+      <w:r>
+        <w:t xml:space="preserve"> pendenti</w:t>
+      </w:r>
+      <w:r>
+        <w:t xml:space="preserve"> in attesa</w:t>
+      </w:r>
+      <w:r>
+        <w:t>, e cerca di assegnare i carichi di lavoro alla settimana corrente.</w:t>
+      </w:r>
+    </w:p>
+    <w:p>
+      <w:r>
+        <w:lastRenderedPageBreak/>
+        <w:t>R</w:t>
+      </w:r>
+      <w:r>
+        <w:t>iceve in input un record che p</w:t>
+      </w:r>
+      <w:r>
+        <w:t xml:space="preserve">uò essere elaborato (un elemento della lista </w:t>
+      </w:r>
+      <w:proofErr w:type="spellStart"/>
+      <w:r>
+        <w:rPr>
+          <w:b/>
+        </w:rPr>
+        <w:t>waitlist</w:t>
+      </w:r>
+      <w:proofErr w:type="spellEnd"/>
+      <w:r>
+        <w:rPr>
+          <w:b/>
+        </w:rPr>
         <w:t xml:space="preserve"> </w:t>
       </w:r>
+      <w:r>
+        <w:t>che è già stato validato)</w:t>
+      </w:r>
+      <w:r>
+        <w:t xml:space="preserve">, e l’oggetto che rappresenta la settimana corrente. </w:t>
+      </w:r>
+    </w:p>
+    <w:p>
+      <w:r>
+        <w:t>Sottolineo che q</w:t>
+      </w:r>
+      <w:r>
+        <w:t>uesta procedura n</w:t>
+      </w:r>
+      <w:r>
+        <w:t>on esegue la validazione</w:t>
+      </w:r>
+      <w:r>
+        <w:t xml:space="preserve"> delle richieste in attesa (</w:t>
+      </w:r>
+      <w:r>
+        <w:t xml:space="preserve">in </w:t>
+      </w:r>
+      <w:r>
+        <w:t>conformità</w:t>
+      </w:r>
+      <w:r>
+        <w:t xml:space="preserve"> con la regola </w:t>
+      </w:r>
+      <w:r>
+        <w:t>“Late”)</w:t>
+      </w:r>
+      <w:r>
+        <w:t xml:space="preserve"> che è già stata eseguita nella procedura </w:t>
+      </w:r>
       <w:proofErr w:type="spellStart"/>
       <w:r>
         <w:rPr>
           <w:b/>
         </w:rPr>
-        <w:t>waitlist</w:t>
+        <w:t>GetWaitingRequests</w:t>
       </w:r>
       <w:proofErr w:type="spellEnd"/>
       <w:r>
-        <w:t xml:space="preserve"> contenente i record così filtrati</w:t>
-      </w:r>
-      <w:r>
         <w:t>.</w:t>
       </w:r>
     </w:p>
     <w:p>
-      <w:pPr>
-        <w:pStyle w:val="Titolo2"/>
-        <w:rPr>
-          <w:rFonts w:ascii="Consolas" w:hAnsi="Consolas"/>
-        </w:rPr>
-      </w:pPr>
-      <w:r>
-        <w:t>Procedura di Elaborazione delle R</w:t>
-      </w:r>
-      <w:r>
-        <w:t xml:space="preserve">ichieste in </w:t>
-      </w:r>
-      <w:r>
-        <w:t>A</w:t>
-      </w:r>
-      <w:r>
-        <w:t>ttesa (</w:t>
+      <w:r>
+        <w:t xml:space="preserve">Sia </w:t>
       </w:r>
       <w:proofErr w:type="spellStart"/>
       <w:r>
         <w:rPr>
-          <w:rFonts w:ascii="Consolas" w:hAnsi="Consolas"/>
-        </w:rPr>
-        <w:t>ElabWaitingRequests</w:t>
+          <w:b/>
+        </w:rPr>
+        <w:t>waitrecord</w:t>
       </w:r>
       <w:proofErr w:type="spellEnd"/>
       <w:r>
-        <w:rPr>
-          <w:rFonts w:ascii="Consolas" w:hAnsi="Consolas"/>
-        </w:rPr>
-        <w:t>)</w:t>
-      </w:r>
-    </w:p>
-    <w:p>
-      <w:r>
-        <w:t>La procedura elabora le richieste</w:t>
-      </w:r>
-      <w:r>
-        <w:t xml:space="preserve"> pendenti</w:t>
-      </w:r>
-      <w:r>
-        <w:t xml:space="preserve"> in attesa</w:t>
-      </w:r>
-      <w:r>
-        <w:t>, e cerca di assegnare i carichi di lavoro alla settimana corrente.</w:t>
-      </w:r>
-    </w:p>
-    <w:p>
-      <w:r>
-        <w:t>R</w:t>
-      </w:r>
-      <w:r>
-        <w:t>iceve in input un record che p</w:t>
-      </w:r>
-      <w:r>
-        <w:t xml:space="preserve">uò essere elaborato (un elemento della lista </w:t>
+        <w:t xml:space="preserve"> il record passato in input del carico di lavoro che può essere assegnato</w:t>
+      </w:r>
+      <w:r>
+        <w:t xml:space="preserve"> alla settimana corrente</w:t>
+      </w:r>
+      <w:r>
+        <w:t xml:space="preserve">, indicata come </w:t>
       </w:r>
       <w:proofErr w:type="spellStart"/>
       <w:r>
         <w:rPr>
           <w:b/>
         </w:rPr>
-        <w:t>waitlist</w:t>
+        <w:t>currentweek</w:t>
       </w:r>
       <w:proofErr w:type="spellEnd"/>
       <w:r>
-        <w:rPr>
-          <w:b/>
-        </w:rPr>
-        <w:t xml:space="preserve"> </w:t>
-      </w:r>
-      <w:r>
-        <w:t>che è già stato validato)</w:t>
-      </w:r>
-      <w:r>
-        <w:t xml:space="preserve">, e l’oggetto che rappresenta la settimana corrente. </w:t>
-      </w:r>
-    </w:p>
-    <w:p>
-      <w:r>
-        <w:t>Sottolineo che q</w:t>
-      </w:r>
-      <w:r>
-        <w:t>uesta procedura n</w:t>
-      </w:r>
-      <w:r>
-        <w:t>on esegue la validazione</w:t>
-      </w:r>
-      <w:r>
-        <w:t xml:space="preserve"> delle richieste in attesa (conformità con le regole “</w:t>
-      </w:r>
-      <w:proofErr w:type="spellStart"/>
-      <w:r>
-        <w:t>Ahead</w:t>
-      </w:r>
-      <w:proofErr w:type="spellEnd"/>
-      <w:r>
-        <w:t xml:space="preserve">” </w:t>
-      </w:r>
-      <w:proofErr w:type="gramStart"/>
-      <w:r>
-        <w:t>e “</w:t>
-      </w:r>
-      <w:proofErr w:type="gramEnd"/>
-      <w:r>
-        <w:t>Late”)</w:t>
-      </w:r>
-      <w:r>
-        <w:t xml:space="preserve"> che è già stata eseguita nella procedura </w:t>
-      </w:r>
-      <w:proofErr w:type="spellStart"/>
-      <w:r>
-        <w:rPr>
-          <w:b/>
-        </w:rPr>
-        <w:t>GetWaitingRequests</w:t>
-      </w:r>
-      <w:proofErr w:type="spellEnd"/>
-      <w:r>
         <w:t>.</w:t>
       </w:r>
-    </w:p>
-    <w:p>
-      <w:r>
-        <w:t xml:space="preserve">Sia </w:t>
-      </w:r>
-      <w:proofErr w:type="spellStart"/>
-      <w:r>
-        <w:rPr>
-          <w:b/>
-        </w:rPr>
-        <w:t>waitrecord</w:t>
-      </w:r>
-      <w:proofErr w:type="spellEnd"/>
-      <w:r>
-        <w:t xml:space="preserve"> il record passato in input del carico di lavoro che può essere assegnato</w:t>
-      </w:r>
-      <w:r>
-        <w:t xml:space="preserve"> alla settimana </w:t>
-      </w:r>
-      <w:commentRangeStart w:id="8"/>
-      <w:r>
-        <w:t>corrente</w:t>
-      </w:r>
-      <w:commentRangeEnd w:id="8"/>
-      <w:r>
-        <w:t xml:space="preserve">, indicata come </w:t>
-      </w:r>
-      <w:proofErr w:type="spellStart"/>
-      <w:r>
-        <w:rPr>
-          <w:b/>
-        </w:rPr>
-        <w:t>currentweek</w:t>
-      </w:r>
-      <w:proofErr w:type="spellEnd"/>
-      <w:r>
-        <w:t>.</w:t>
-      </w:r>
-      <w:r>
-        <w:rPr>
-          <w:rStyle w:val="Rimandocommento"/>
-        </w:rPr>
-        <w:commentReference w:id="8"/>
+      <w:r>
+        <w:rPr>
+          <w:rStyle w:val="Rimandonotaapidipagina"/>
+        </w:rPr>
+        <w:footnoteReference w:id="2"/>
       </w:r>
     </w:p>
     <w:p>
@@ -9026,7 +9381,6 @@
           <w:rFonts w:ascii="Consolas" w:hAnsi="Consolas" w:cs="Consolas"/>
           <w:lang w:val="en-US"/>
         </w:rPr>
-        <w:lastRenderedPageBreak/>
         <w:t>{</w:t>
       </w:r>
     </w:p>
@@ -9093,8 +9447,8 @@
         </w:rPr>
         <w:t xml:space="preserve"> &lt;= </w:t>
       </w:r>
-      <w:bookmarkStart w:id="9" w:name="OLE_LINK3"/>
-      <w:bookmarkStart w:id="10" w:name="OLE_LINK4"/>
+      <w:bookmarkStart w:id="6" w:name="OLE_LINK3"/>
+      <w:bookmarkStart w:id="7" w:name="OLE_LINK4"/>
       <w:proofErr w:type="spellStart"/>
       <w:r>
         <w:rPr>
@@ -9104,8 +9458,8 @@
         </w:rPr>
         <w:t>currentweek</w:t>
       </w:r>
-      <w:bookmarkEnd w:id="9"/>
-      <w:bookmarkEnd w:id="10"/>
+      <w:bookmarkEnd w:id="6"/>
+      <w:bookmarkEnd w:id="7"/>
       <w:r>
         <w:rPr>
           <w:rFonts w:ascii="Consolas" w:hAnsi="Consolas" w:cs="Consolas"/>
@@ -9913,27 +10267,27 @@
         <w:tab/>
         <w:t xml:space="preserve">// priorità più </w:t>
       </w:r>
-      <w:commentRangeStart w:id="11"/>
-      <w:commentRangeStart w:id="12"/>
+      <w:commentRangeStart w:id="8"/>
+      <w:commentRangeStart w:id="9"/>
       <w:r>
         <w:rPr>
           <w:rFonts w:ascii="Consolas" w:hAnsi="Consolas" w:cs="Consolas"/>
         </w:rPr>
         <w:t>elevata</w:t>
       </w:r>
-      <w:commentRangeEnd w:id="11"/>
+      <w:commentRangeEnd w:id="8"/>
       <w:r>
         <w:rPr>
           <w:rStyle w:val="Rimandocommento"/>
         </w:rPr>
-        <w:commentReference w:id="11"/>
-      </w:r>
-      <w:commentRangeEnd w:id="12"/>
+        <w:commentReference w:id="8"/>
+      </w:r>
+      <w:commentRangeEnd w:id="9"/>
       <w:r>
         <w:rPr>
           <w:rStyle w:val="Rimandocommento"/>
         </w:rPr>
-        <w:commentReference w:id="12"/>
+        <w:commentReference w:id="9"/>
       </w:r>
       <w:r>
         <w:rPr>
@@ -10365,6 +10719,7 @@
           <w:rFonts w:ascii="Consolas" w:hAnsi="Consolas" w:cs="Consolas"/>
           <w:lang w:val="en-US"/>
         </w:rPr>
+        <w:lastRenderedPageBreak/>
         <w:tab/>
       </w:r>
       <w:r>
@@ -10633,6 +10988,1091 @@
         <w:pStyle w:val="Titolo2"/>
       </w:pPr>
       <w:r>
+        <w:t>Procedura Filtra Richieste Anticipabili (</w:t>
+      </w:r>
+      <w:proofErr w:type="spellStart"/>
+      <w:r>
+        <w:t>GetAheadRequests</w:t>
+      </w:r>
+      <w:proofErr w:type="spellEnd"/>
+      <w:r>
+        <w:t>)</w:t>
+      </w:r>
+    </w:p>
+    <w:p>
+      <w:r>
+        <w:t>Riceve in argomento la lista completa delle settimane che seguono la settimana corrente, e l’oggetto che rappresenta la settimana corrente.</w:t>
+      </w:r>
+    </w:p>
+    <w:p>
+      <w:r>
+        <w:t>Dalla lista ricevuta in input seleziona soltanto i record che rappresentano i carichi di lavoro che possono essere elaborati nella settimana corrente (quelli che soddisfano alla regola “</w:t>
+      </w:r>
+      <w:proofErr w:type="spellStart"/>
+      <w:r>
+        <w:t>Ahead</w:t>
+      </w:r>
+      <w:proofErr w:type="spellEnd"/>
+      <w:r>
+        <w:t xml:space="preserve">”), ordinati per priorità crescente (la priorità più elevata è rappresentata dal numero più basso). </w:t>
+      </w:r>
+    </w:p>
+    <w:p>
+      <w:r>
+        <w:t xml:space="preserve">Ritorna una lista </w:t>
+      </w:r>
+      <w:proofErr w:type="spellStart"/>
+      <w:r>
+        <w:rPr>
+          <w:b/>
+        </w:rPr>
+        <w:t>ahead</w:t>
+      </w:r>
+      <w:r>
+        <w:rPr>
+          <w:b/>
+        </w:rPr>
+        <w:t>list</w:t>
+      </w:r>
+      <w:proofErr w:type="spellEnd"/>
+      <w:r>
+        <w:t xml:space="preserve"> contenente i record così filtrati.</w:t>
+      </w:r>
+    </w:p>
+    <w:p>
+      <w:pPr>
+        <w:pStyle w:val="Titolo2"/>
+        <w:rPr>
+          <w:rFonts w:ascii="Consolas" w:hAnsi="Consolas"/>
+        </w:rPr>
+      </w:pPr>
+      <w:r>
+        <w:t>Procedura di Elaborazione delle Richieste Anticipabili</w:t>
+      </w:r>
+      <w:r>
+        <w:t xml:space="preserve"> (</w:t>
+      </w:r>
+      <w:proofErr w:type="spellStart"/>
+      <w:r>
+        <w:rPr>
+          <w:rFonts w:ascii="Consolas" w:hAnsi="Consolas"/>
+        </w:rPr>
+        <w:t>Elab</w:t>
+      </w:r>
+      <w:r>
+        <w:rPr>
+          <w:rFonts w:ascii="Consolas" w:hAnsi="Consolas"/>
+        </w:rPr>
+        <w:t>Ahead</w:t>
+      </w:r>
+      <w:r>
+        <w:rPr>
+          <w:rFonts w:ascii="Consolas" w:hAnsi="Consolas"/>
+        </w:rPr>
+        <w:t>Requests</w:t>
+      </w:r>
+      <w:proofErr w:type="spellEnd"/>
+      <w:r>
+        <w:rPr>
+          <w:rFonts w:ascii="Consolas" w:hAnsi="Consolas"/>
+        </w:rPr>
+        <w:t>)</w:t>
+      </w:r>
+    </w:p>
+    <w:p>
+      <w:r>
+        <w:t>La procedura elabora le richieste anticipabili, e cerca di assegnare i carichi di lavoro alla settimana corrente.</w:t>
+      </w:r>
+    </w:p>
+    <w:p>
+      <w:r>
+        <w:t xml:space="preserve">Riceve in input un record che può essere elaborato (un elemento della lista </w:t>
+      </w:r>
+      <w:proofErr w:type="spellStart"/>
+      <w:r>
+        <w:rPr>
+          <w:b/>
+        </w:rPr>
+        <w:t>ahead</w:t>
+      </w:r>
+      <w:r>
+        <w:rPr>
+          <w:b/>
+        </w:rPr>
+        <w:t>list</w:t>
+      </w:r>
+      <w:proofErr w:type="spellEnd"/>
+      <w:r>
+        <w:rPr>
+          <w:b/>
+        </w:rPr>
+        <w:t xml:space="preserve"> </w:t>
+      </w:r>
+      <w:r>
+        <w:t xml:space="preserve">che è già stato validato), e l’oggetto che rappresenta la settimana corrente. </w:t>
+      </w:r>
+    </w:p>
+    <w:p>
+      <w:r>
+        <w:t xml:space="preserve">Sottolineo che questa procedura non esegue la validazione delle richieste anticipabili (in conformità con la regola “Late”) che è già stata eseguita nella procedura </w:t>
+      </w:r>
+      <w:proofErr w:type="spellStart"/>
+      <w:r>
+        <w:rPr>
+          <w:b/>
+        </w:rPr>
+        <w:t>Get</w:t>
+      </w:r>
+      <w:r>
+        <w:rPr>
+          <w:b/>
+        </w:rPr>
+        <w:t>Ahead</w:t>
+      </w:r>
+      <w:r>
+        <w:rPr>
+          <w:b/>
+        </w:rPr>
+        <w:t>Requests</w:t>
+      </w:r>
+      <w:proofErr w:type="spellEnd"/>
+      <w:r>
+        <w:t>.</w:t>
+      </w:r>
+    </w:p>
+    <w:p>
+      <w:r>
+        <w:t xml:space="preserve">Sia </w:t>
+      </w:r>
+      <w:proofErr w:type="spellStart"/>
+      <w:r>
+        <w:rPr>
+          <w:b/>
+        </w:rPr>
+        <w:t>aheadrecord</w:t>
+      </w:r>
+      <w:proofErr w:type="spellEnd"/>
+      <w:r>
+        <w:t xml:space="preserve"> il record passato in input del carico di lavoro che può essere assegnato alla settimana corrente, indicata come </w:t>
+      </w:r>
+      <w:proofErr w:type="spellStart"/>
+      <w:r>
+        <w:rPr>
+          <w:b/>
+        </w:rPr>
+        <w:t>currentweek</w:t>
+      </w:r>
+      <w:proofErr w:type="spellEnd"/>
+      <w:r>
+        <w:t>.</w:t>
+      </w:r>
+    </w:p>
+    <w:p>
+      <w:pPr>
+        <w:pStyle w:val="Nessunaspaziatura"/>
+        <w:rPr>
+          <w:rFonts w:ascii="Consolas" w:hAnsi="Consolas" w:cs="Consolas"/>
+          <w:b/>
+          <w:lang w:val="en-US"/>
+        </w:rPr>
+      </w:pPr>
+      <w:proofErr w:type="spellStart"/>
+      <w:r>
+        <w:rPr>
+          <w:rFonts w:ascii="Consolas" w:hAnsi="Consolas" w:cs="Consolas"/>
+          <w:b/>
+          <w:lang w:val="en-US"/>
+        </w:rPr>
+        <w:t>ElabAhead</w:t>
+      </w:r>
+      <w:r>
+        <w:rPr>
+          <w:rFonts w:ascii="Consolas" w:hAnsi="Consolas" w:cs="Consolas"/>
+          <w:b/>
+          <w:lang w:val="en-US"/>
+        </w:rPr>
+        <w:t>Requests</w:t>
+      </w:r>
+      <w:proofErr w:type="spellEnd"/>
+      <w:r>
+        <w:rPr>
+          <w:rFonts w:ascii="Consolas" w:hAnsi="Consolas" w:cs="Consolas"/>
+          <w:b/>
+          <w:lang w:val="en-US"/>
+        </w:rPr>
+        <w:t>(</w:t>
+      </w:r>
+      <w:proofErr w:type="spellStart"/>
+      <w:r>
+        <w:rPr>
+          <w:rFonts w:ascii="Consolas" w:hAnsi="Consolas" w:cs="Consolas"/>
+          <w:b/>
+          <w:lang w:val="en-US"/>
+        </w:rPr>
+        <w:t>ahead</w:t>
+      </w:r>
+      <w:r>
+        <w:rPr>
+          <w:rFonts w:ascii="Consolas" w:hAnsi="Consolas" w:cs="Consolas"/>
+          <w:b/>
+          <w:lang w:val="en-US"/>
+        </w:rPr>
+        <w:t>record</w:t>
+      </w:r>
+      <w:proofErr w:type="spellEnd"/>
+      <w:r>
+        <w:rPr>
+          <w:rFonts w:ascii="Consolas" w:hAnsi="Consolas" w:cs="Consolas"/>
+          <w:b/>
+          <w:lang w:val="en-US"/>
+        </w:rPr>
+        <w:t>)</w:t>
+      </w:r>
+    </w:p>
+    <w:p>
+      <w:pPr>
+        <w:pStyle w:val="Nessunaspaziatura"/>
+        <w:rPr>
+          <w:rFonts w:ascii="Consolas" w:hAnsi="Consolas" w:cs="Consolas"/>
+          <w:lang w:val="en-US"/>
+        </w:rPr>
+      </w:pPr>
+      <w:r>
+        <w:rPr>
+          <w:rFonts w:ascii="Consolas" w:hAnsi="Consolas" w:cs="Consolas"/>
+          <w:lang w:val="en-US"/>
+        </w:rPr>
+        <w:t>{</w:t>
+      </w:r>
+    </w:p>
+    <w:p>
+      <w:pPr>
+        <w:pStyle w:val="Nessunaspaziatura"/>
+        <w:ind w:firstLine="708"/>
+        <w:rPr>
+          <w:rFonts w:ascii="Consolas" w:hAnsi="Consolas" w:cs="Consolas"/>
+          <w:lang w:val="en-US"/>
+        </w:rPr>
+      </w:pPr>
+      <w:r>
+        <w:rPr>
+          <w:rFonts w:ascii="Consolas" w:hAnsi="Consolas" w:cs="Consolas"/>
+          <w:lang w:val="en-US"/>
+        </w:rPr>
+        <w:t>i</w:t>
+      </w:r>
+      <w:r>
+        <w:rPr>
+          <w:rFonts w:ascii="Consolas" w:hAnsi="Consolas" w:cs="Consolas"/>
+          <w:lang w:val="en-US"/>
+        </w:rPr>
+        <w:t>f (</w:t>
+      </w:r>
+      <w:proofErr w:type="spellStart"/>
+      <w:proofErr w:type="gramStart"/>
+      <w:r>
+        <w:rPr>
+          <w:rFonts w:ascii="Consolas" w:hAnsi="Consolas" w:cs="Consolas"/>
+          <w:b/>
+          <w:lang w:val="en-US"/>
+        </w:rPr>
+        <w:t>currentweek</w:t>
+      </w:r>
+      <w:r>
+        <w:rPr>
+          <w:rFonts w:ascii="Consolas" w:hAnsi="Consolas" w:cs="Consolas"/>
+          <w:lang w:val="en-US"/>
+        </w:rPr>
+        <w:t>.</w:t>
+      </w:r>
+      <w:r>
+        <w:rPr>
+          <w:rFonts w:ascii="Consolas" w:hAnsi="Consolas" w:cs="Consolas"/>
+          <w:lang w:val="en-US"/>
+        </w:rPr>
+        <w:t>Capacity</w:t>
+      </w:r>
+      <w:proofErr w:type="spellEnd"/>
+      <w:proofErr w:type="gramEnd"/>
+      <w:r>
+        <w:rPr>
+          <w:rFonts w:ascii="Consolas" w:hAnsi="Consolas" w:cs="Consolas"/>
+          <w:lang w:val="en-US"/>
+        </w:rPr>
+        <w:t xml:space="preserve"> &gt; 0)</w:t>
+      </w:r>
+    </w:p>
+    <w:p>
+      <w:pPr>
+        <w:pStyle w:val="Nessunaspaziatura"/>
+        <w:ind w:firstLine="708"/>
+        <w:rPr>
+          <w:rFonts w:ascii="Consolas" w:hAnsi="Consolas" w:cs="Consolas"/>
+          <w:lang w:val="en-US"/>
+        </w:rPr>
+      </w:pPr>
+      <w:r>
+        <w:rPr>
+          <w:rFonts w:ascii="Consolas" w:hAnsi="Consolas" w:cs="Consolas"/>
+          <w:lang w:val="en-US"/>
+        </w:rPr>
+        <w:t>{</w:t>
+      </w:r>
+    </w:p>
+    <w:p>
+      <w:pPr>
+        <w:pStyle w:val="Nessunaspaziatura"/>
+        <w:ind w:firstLine="708"/>
+        <w:rPr>
+          <w:rFonts w:ascii="Consolas" w:hAnsi="Consolas" w:cs="Consolas"/>
+          <w:lang w:val="en-US"/>
+        </w:rPr>
+      </w:pPr>
+      <w:r>
+        <w:rPr>
+          <w:rFonts w:ascii="Consolas" w:hAnsi="Consolas" w:cs="Consolas"/>
+          <w:lang w:val="en-US"/>
+        </w:rPr>
+        <w:tab/>
+      </w:r>
+      <w:r>
+        <w:rPr>
+          <w:rFonts w:ascii="Consolas" w:hAnsi="Consolas" w:cs="Consolas"/>
+          <w:lang w:val="en-US"/>
+        </w:rPr>
+        <w:t>i</w:t>
+      </w:r>
+      <w:r>
+        <w:rPr>
+          <w:rFonts w:ascii="Consolas" w:hAnsi="Consolas" w:cs="Consolas"/>
+          <w:lang w:val="en-US"/>
+        </w:rPr>
+        <w:t>f (</w:t>
+      </w:r>
+      <w:proofErr w:type="spellStart"/>
+      <w:proofErr w:type="gramStart"/>
+      <w:r>
+        <w:rPr>
+          <w:rFonts w:ascii="Consolas" w:hAnsi="Consolas" w:cs="Consolas"/>
+          <w:b/>
+          <w:lang w:val="en-US"/>
+        </w:rPr>
+        <w:t>ahead</w:t>
+      </w:r>
+      <w:r>
+        <w:rPr>
+          <w:rFonts w:ascii="Consolas" w:hAnsi="Consolas" w:cs="Consolas"/>
+          <w:b/>
+          <w:lang w:val="en-US"/>
+        </w:rPr>
+        <w:t>record</w:t>
+      </w:r>
+      <w:r>
+        <w:rPr>
+          <w:rFonts w:ascii="Consolas" w:hAnsi="Consolas" w:cs="Consolas"/>
+          <w:lang w:val="en-US"/>
+        </w:rPr>
+        <w:t>.</w:t>
+      </w:r>
+      <w:r>
+        <w:rPr>
+          <w:rFonts w:ascii="Consolas" w:hAnsi="Consolas" w:cs="Consolas"/>
+          <w:lang w:val="en-US"/>
+        </w:rPr>
+        <w:t>Required</w:t>
+      </w:r>
+      <w:proofErr w:type="spellEnd"/>
+      <w:proofErr w:type="gramEnd"/>
+      <w:r>
+        <w:rPr>
+          <w:rFonts w:ascii="Consolas" w:hAnsi="Consolas" w:cs="Consolas"/>
+          <w:lang w:val="en-US"/>
+        </w:rPr>
+        <w:t xml:space="preserve"> &lt;= </w:t>
+      </w:r>
+      <w:proofErr w:type="spellStart"/>
+      <w:r>
+        <w:rPr>
+          <w:rFonts w:ascii="Consolas" w:hAnsi="Consolas" w:cs="Consolas"/>
+          <w:b/>
+          <w:lang w:val="en-US"/>
+        </w:rPr>
+        <w:t>currentweek</w:t>
+      </w:r>
+      <w:r>
+        <w:rPr>
+          <w:rFonts w:ascii="Consolas" w:hAnsi="Consolas" w:cs="Consolas"/>
+          <w:lang w:val="en-US"/>
+        </w:rPr>
+        <w:t>.</w:t>
+      </w:r>
+      <w:r>
+        <w:rPr>
+          <w:rFonts w:ascii="Consolas" w:hAnsi="Consolas" w:cs="Consolas"/>
+          <w:lang w:val="en-US"/>
+        </w:rPr>
+        <w:t>Capacity</w:t>
+      </w:r>
+      <w:proofErr w:type="spellEnd"/>
+      <w:r>
+        <w:rPr>
+          <w:rFonts w:ascii="Consolas" w:hAnsi="Consolas" w:cs="Consolas"/>
+          <w:lang w:val="en-US"/>
+        </w:rPr>
+        <w:t>)</w:t>
+      </w:r>
+    </w:p>
+    <w:p>
+      <w:pPr>
+        <w:pStyle w:val="Nessunaspaziatura"/>
+        <w:ind w:firstLine="708"/>
+        <w:rPr>
+          <w:rFonts w:ascii="Consolas" w:hAnsi="Consolas" w:cs="Consolas"/>
+          <w:lang w:val="en-US"/>
+        </w:rPr>
+      </w:pPr>
+      <w:r>
+        <w:rPr>
+          <w:rFonts w:ascii="Consolas" w:hAnsi="Consolas" w:cs="Consolas"/>
+          <w:lang w:val="en-US"/>
+        </w:rPr>
+        <w:tab/>
+        <w:t>{</w:t>
+      </w:r>
+    </w:p>
+    <w:p>
+      <w:pPr>
+        <w:pStyle w:val="Nessunaspaziatura"/>
+        <w:ind w:firstLine="708"/>
+        <w:rPr>
+          <w:rFonts w:ascii="Consolas" w:hAnsi="Consolas" w:cs="Consolas"/>
+          <w:lang w:val="en-US"/>
+        </w:rPr>
+      </w:pPr>
+      <w:r>
+        <w:rPr>
+          <w:rFonts w:ascii="Consolas" w:hAnsi="Consolas" w:cs="Consolas"/>
+          <w:lang w:val="en-US"/>
+        </w:rPr>
+        <w:tab/>
+      </w:r>
+      <w:r>
+        <w:rPr>
+          <w:rFonts w:ascii="Consolas" w:hAnsi="Consolas" w:cs="Consolas"/>
+          <w:lang w:val="en-US"/>
+        </w:rPr>
+        <w:tab/>
+      </w:r>
+      <w:proofErr w:type="spellStart"/>
+      <w:proofErr w:type="gramStart"/>
+      <w:r>
+        <w:rPr>
+          <w:rFonts w:ascii="Consolas" w:hAnsi="Consolas" w:cs="Consolas"/>
+          <w:b/>
+          <w:lang w:val="en-US"/>
+        </w:rPr>
+        <w:t>currentweek</w:t>
+      </w:r>
+      <w:r>
+        <w:rPr>
+          <w:rFonts w:ascii="Consolas" w:hAnsi="Consolas" w:cs="Consolas"/>
+          <w:lang w:val="en-US"/>
+        </w:rPr>
+        <w:t>.</w:t>
+      </w:r>
+      <w:r>
+        <w:rPr>
+          <w:rFonts w:ascii="Consolas" w:hAnsi="Consolas" w:cs="Consolas"/>
+          <w:lang w:val="en-US"/>
+        </w:rPr>
+        <w:t>Capacity</w:t>
+      </w:r>
+      <w:proofErr w:type="spellEnd"/>
+      <w:proofErr w:type="gramEnd"/>
+      <w:r>
+        <w:rPr>
+          <w:rFonts w:ascii="Consolas" w:hAnsi="Consolas" w:cs="Consolas"/>
+          <w:lang w:val="en-US"/>
+        </w:rPr>
+        <w:t xml:space="preserve"> -= </w:t>
+      </w:r>
+      <w:proofErr w:type="spellStart"/>
+      <w:r>
+        <w:rPr>
+          <w:rFonts w:ascii="Consolas" w:hAnsi="Consolas" w:cs="Consolas"/>
+          <w:b/>
+          <w:lang w:val="en-US"/>
+        </w:rPr>
+        <w:t>ahead</w:t>
+      </w:r>
+      <w:r>
+        <w:rPr>
+          <w:rFonts w:ascii="Consolas" w:hAnsi="Consolas" w:cs="Consolas"/>
+          <w:b/>
+          <w:lang w:val="en-US"/>
+        </w:rPr>
+        <w:t>record</w:t>
+      </w:r>
+      <w:r>
+        <w:rPr>
+          <w:rFonts w:ascii="Consolas" w:hAnsi="Consolas" w:cs="Consolas"/>
+          <w:lang w:val="en-US"/>
+        </w:rPr>
+        <w:t>.</w:t>
+      </w:r>
+      <w:r>
+        <w:rPr>
+          <w:rFonts w:ascii="Consolas" w:hAnsi="Consolas" w:cs="Consolas"/>
+          <w:lang w:val="en-US"/>
+        </w:rPr>
+        <w:t>Required</w:t>
+      </w:r>
+      <w:proofErr w:type="spellEnd"/>
+    </w:p>
+    <w:p>
+      <w:pPr>
+        <w:pStyle w:val="Nessunaspaziatura"/>
+        <w:ind w:firstLine="708"/>
+        <w:rPr>
+          <w:rFonts w:ascii="Consolas" w:hAnsi="Consolas" w:cs="Consolas"/>
+          <w:lang w:val="en-US"/>
+        </w:rPr>
+      </w:pPr>
+      <w:r>
+        <w:rPr>
+          <w:rFonts w:ascii="Consolas" w:hAnsi="Consolas" w:cs="Consolas"/>
+          <w:lang w:val="en-US"/>
+        </w:rPr>
+        <w:tab/>
+      </w:r>
+      <w:r>
+        <w:rPr>
+          <w:rFonts w:ascii="Consolas" w:hAnsi="Consolas" w:cs="Consolas"/>
+          <w:lang w:val="en-US"/>
+        </w:rPr>
+        <w:tab/>
+      </w:r>
+      <w:proofErr w:type="spellStart"/>
+      <w:proofErr w:type="gramStart"/>
+      <w:r>
+        <w:rPr>
+          <w:rFonts w:ascii="Consolas" w:hAnsi="Consolas" w:cs="Consolas"/>
+          <w:b/>
+          <w:lang w:val="en-US"/>
+        </w:rPr>
+        <w:t>aheadrecord</w:t>
+      </w:r>
+      <w:r>
+        <w:rPr>
+          <w:rFonts w:ascii="Consolas" w:hAnsi="Consolas" w:cs="Consolas"/>
+          <w:lang w:val="en-US"/>
+        </w:rPr>
+        <w:t>.Required</w:t>
+      </w:r>
+      <w:proofErr w:type="spellEnd"/>
+      <w:proofErr w:type="gramEnd"/>
+      <w:r>
+        <w:rPr>
+          <w:rFonts w:ascii="Consolas" w:hAnsi="Consolas" w:cs="Consolas"/>
+          <w:lang w:val="en-US"/>
+        </w:rPr>
+        <w:t xml:space="preserve"> = 0;</w:t>
+      </w:r>
+    </w:p>
+    <w:p>
+      <w:pPr>
+        <w:pStyle w:val="Nessunaspaziatura"/>
+        <w:ind w:firstLine="708"/>
+        <w:rPr>
+          <w:rFonts w:ascii="Consolas" w:hAnsi="Consolas" w:cs="Consolas"/>
+        </w:rPr>
+      </w:pPr>
+      <w:r>
+        <w:rPr>
+          <w:rFonts w:ascii="Consolas" w:hAnsi="Consolas" w:cs="Consolas"/>
+          <w:lang w:val="en-US"/>
+        </w:rPr>
+        <w:tab/>
+      </w:r>
+      <w:r>
+        <w:rPr>
+          <w:rFonts w:ascii="Consolas" w:hAnsi="Consolas" w:cs="Consolas"/>
+          <w:lang w:val="en-US"/>
+        </w:rPr>
+        <w:tab/>
+      </w:r>
+      <w:r>
+        <w:rPr>
+          <w:rFonts w:ascii="Consolas" w:hAnsi="Consolas" w:cs="Consolas"/>
+        </w:rPr>
+        <w:t>aggiorna oggetto</w:t>
+      </w:r>
+      <w:r>
+        <w:rPr>
+          <w:rFonts w:ascii="Consolas" w:hAnsi="Consolas" w:cs="Consolas"/>
+        </w:rPr>
+        <w:t xml:space="preserve"> in </w:t>
+      </w:r>
+      <w:proofErr w:type="spellStart"/>
+      <w:r>
+        <w:rPr>
+          <w:rFonts w:ascii="Consolas" w:hAnsi="Consolas" w:cs="Consolas"/>
+          <w:b/>
+        </w:rPr>
+        <w:t>ahead</w:t>
+      </w:r>
+      <w:r>
+        <w:rPr>
+          <w:rFonts w:ascii="Consolas" w:hAnsi="Consolas" w:cs="Consolas"/>
+          <w:b/>
+        </w:rPr>
+        <w:t>list</w:t>
+      </w:r>
+      <w:proofErr w:type="spellEnd"/>
+    </w:p>
+    <w:p>
+      <w:pPr>
+        <w:pStyle w:val="Nessunaspaziatura"/>
+        <w:ind w:firstLine="708"/>
+        <w:rPr>
+          <w:rFonts w:ascii="Consolas" w:hAnsi="Consolas" w:cs="Consolas"/>
+        </w:rPr>
+      </w:pPr>
+      <w:r>
+        <w:rPr>
+          <w:rFonts w:ascii="Consolas" w:hAnsi="Consolas" w:cs="Consolas"/>
+        </w:rPr>
+        <w:tab/>
+      </w:r>
+      <w:r>
+        <w:rPr>
+          <w:rFonts w:ascii="Consolas" w:hAnsi="Consolas" w:cs="Consolas"/>
+        </w:rPr>
+        <w:tab/>
+        <w:t>aggiorna oggetto corrente</w:t>
+      </w:r>
+      <w:r>
+        <w:rPr>
+          <w:rFonts w:ascii="Consolas" w:hAnsi="Consolas" w:cs="Consolas"/>
+        </w:rPr>
+        <w:t xml:space="preserve"> </w:t>
+      </w:r>
+      <w:proofErr w:type="spellStart"/>
+      <w:r>
+        <w:rPr>
+          <w:rFonts w:ascii="Consolas" w:hAnsi="Consolas" w:cs="Consolas"/>
+          <w:b/>
+        </w:rPr>
+        <w:t>currentweek</w:t>
+      </w:r>
+      <w:proofErr w:type="spellEnd"/>
+      <w:r>
+        <w:rPr>
+          <w:rFonts w:ascii="Consolas" w:hAnsi="Consolas" w:cs="Consolas"/>
+        </w:rPr>
+        <w:t xml:space="preserve"> </w:t>
+      </w:r>
+    </w:p>
+    <w:p>
+      <w:pPr>
+        <w:pStyle w:val="Nessunaspaziatura"/>
+        <w:ind w:firstLine="708"/>
+        <w:rPr>
+          <w:rFonts w:ascii="Consolas" w:hAnsi="Consolas" w:cs="Consolas"/>
+          <w:lang w:val="en-US"/>
+        </w:rPr>
+      </w:pPr>
+      <w:r>
+        <w:rPr>
+          <w:rFonts w:ascii="Consolas" w:hAnsi="Consolas" w:cs="Consolas"/>
+        </w:rPr>
+        <w:tab/>
+      </w:r>
+      <w:r>
+        <w:rPr>
+          <w:rFonts w:ascii="Consolas" w:hAnsi="Consolas" w:cs="Consolas"/>
+          <w:lang w:val="en-US"/>
+        </w:rPr>
+        <w:t>}</w:t>
+      </w:r>
+    </w:p>
+    <w:p>
+      <w:pPr>
+        <w:pStyle w:val="Nessunaspaziatura"/>
+        <w:ind w:firstLine="708"/>
+        <w:rPr>
+          <w:rFonts w:ascii="Consolas" w:hAnsi="Consolas" w:cs="Consolas"/>
+          <w:lang w:val="en-US"/>
+        </w:rPr>
+      </w:pPr>
+      <w:r>
+        <w:rPr>
+          <w:rFonts w:ascii="Consolas" w:hAnsi="Consolas" w:cs="Consolas"/>
+          <w:lang w:val="en-US"/>
+        </w:rPr>
+        <w:tab/>
+        <w:t>else</w:t>
+      </w:r>
+    </w:p>
+    <w:p>
+      <w:pPr>
+        <w:pStyle w:val="Nessunaspaziatura"/>
+        <w:ind w:firstLine="708"/>
+        <w:rPr>
+          <w:rFonts w:ascii="Consolas" w:hAnsi="Consolas" w:cs="Consolas"/>
+          <w:lang w:val="en-US"/>
+        </w:rPr>
+      </w:pPr>
+      <w:r>
+        <w:rPr>
+          <w:rFonts w:ascii="Consolas" w:hAnsi="Consolas" w:cs="Consolas"/>
+          <w:lang w:val="en-US"/>
+        </w:rPr>
+        <w:tab/>
+        <w:t>{</w:t>
+      </w:r>
+    </w:p>
+    <w:p>
+      <w:pPr>
+        <w:pStyle w:val="Nessunaspaziatura"/>
+        <w:ind w:firstLine="708"/>
+        <w:rPr>
+          <w:rFonts w:ascii="Consolas" w:hAnsi="Consolas" w:cs="Consolas"/>
+          <w:lang w:val="en-US"/>
+        </w:rPr>
+      </w:pPr>
+      <w:r>
+        <w:rPr>
+          <w:rFonts w:ascii="Consolas" w:hAnsi="Consolas" w:cs="Consolas"/>
+          <w:lang w:val="en-US"/>
+        </w:rPr>
+        <w:tab/>
+      </w:r>
+      <w:r>
+        <w:rPr>
+          <w:rFonts w:ascii="Consolas" w:hAnsi="Consolas" w:cs="Consolas"/>
+          <w:lang w:val="en-US"/>
+        </w:rPr>
+        <w:tab/>
+      </w:r>
+      <w:proofErr w:type="spellStart"/>
+      <w:proofErr w:type="gramStart"/>
+      <w:r>
+        <w:rPr>
+          <w:rFonts w:ascii="Consolas" w:hAnsi="Consolas" w:cs="Consolas"/>
+          <w:b/>
+          <w:lang w:val="en-US"/>
+        </w:rPr>
+        <w:t>aheadrecord</w:t>
+      </w:r>
+      <w:r>
+        <w:rPr>
+          <w:rFonts w:ascii="Consolas" w:hAnsi="Consolas" w:cs="Consolas"/>
+          <w:lang w:val="en-US"/>
+        </w:rPr>
+        <w:t>.Required</w:t>
+      </w:r>
+      <w:proofErr w:type="spellEnd"/>
+      <w:proofErr w:type="gramEnd"/>
+      <w:r>
+        <w:rPr>
+          <w:rFonts w:ascii="Consolas" w:hAnsi="Consolas" w:cs="Consolas"/>
+          <w:lang w:val="en-US"/>
+        </w:rPr>
+        <w:t xml:space="preserve"> -</w:t>
+      </w:r>
+      <w:r>
+        <w:rPr>
+          <w:rFonts w:ascii="Consolas" w:hAnsi="Consolas" w:cs="Consolas"/>
+          <w:lang w:val="en-US"/>
+        </w:rPr>
+        <w:t>=</w:t>
+      </w:r>
+      <w:r>
+        <w:rPr>
+          <w:rFonts w:ascii="Consolas" w:hAnsi="Consolas" w:cs="Consolas"/>
+          <w:lang w:val="en-US"/>
+        </w:rPr>
+        <w:t xml:space="preserve"> </w:t>
+      </w:r>
+      <w:proofErr w:type="spellStart"/>
+      <w:r>
+        <w:rPr>
+          <w:rFonts w:ascii="Consolas" w:hAnsi="Consolas" w:cs="Consolas"/>
+          <w:b/>
+          <w:lang w:val="en-US"/>
+        </w:rPr>
+        <w:t>currentweek</w:t>
+      </w:r>
+      <w:r>
+        <w:rPr>
+          <w:rFonts w:ascii="Consolas" w:hAnsi="Consolas" w:cs="Consolas"/>
+          <w:lang w:val="en-US"/>
+        </w:rPr>
+        <w:t>.Capacity</w:t>
+      </w:r>
+      <w:proofErr w:type="spellEnd"/>
+    </w:p>
+    <w:p>
+      <w:pPr>
+        <w:pStyle w:val="Nessunaspaziatura"/>
+        <w:ind w:firstLine="708"/>
+        <w:rPr>
+          <w:rFonts w:ascii="Consolas" w:hAnsi="Consolas" w:cs="Consolas"/>
+          <w:lang w:val="en-US"/>
+        </w:rPr>
+      </w:pPr>
+      <w:r>
+        <w:rPr>
+          <w:rFonts w:ascii="Consolas" w:hAnsi="Consolas" w:cs="Consolas"/>
+          <w:lang w:val="en-US"/>
+        </w:rPr>
+        <w:tab/>
+      </w:r>
+      <w:r>
+        <w:rPr>
+          <w:rFonts w:ascii="Consolas" w:hAnsi="Consolas" w:cs="Consolas"/>
+          <w:lang w:val="en-US"/>
+        </w:rPr>
+        <w:tab/>
+      </w:r>
+      <w:proofErr w:type="spellStart"/>
+      <w:proofErr w:type="gramStart"/>
+      <w:r>
+        <w:rPr>
+          <w:rFonts w:ascii="Consolas" w:hAnsi="Consolas" w:cs="Consolas"/>
+          <w:b/>
+          <w:lang w:val="en-US"/>
+        </w:rPr>
+        <w:t>currentweek</w:t>
+      </w:r>
+      <w:r>
+        <w:rPr>
+          <w:rFonts w:ascii="Consolas" w:hAnsi="Consolas" w:cs="Consolas"/>
+          <w:lang w:val="en-US"/>
+        </w:rPr>
+        <w:t>.Capacity</w:t>
+      </w:r>
+      <w:proofErr w:type="spellEnd"/>
+      <w:proofErr w:type="gramEnd"/>
+      <w:r>
+        <w:rPr>
+          <w:rFonts w:ascii="Consolas" w:hAnsi="Consolas" w:cs="Consolas"/>
+          <w:lang w:val="en-US"/>
+        </w:rPr>
+        <w:t xml:space="preserve"> = 0;</w:t>
+      </w:r>
+    </w:p>
+    <w:p>
+      <w:pPr>
+        <w:pStyle w:val="Nessunaspaziatura"/>
+        <w:ind w:firstLine="708"/>
+        <w:rPr>
+          <w:rFonts w:ascii="Consolas" w:hAnsi="Consolas" w:cs="Consolas"/>
+        </w:rPr>
+      </w:pPr>
+      <w:r>
+        <w:rPr>
+          <w:rFonts w:ascii="Consolas" w:hAnsi="Consolas" w:cs="Consolas"/>
+          <w:lang w:val="en-US"/>
+        </w:rPr>
+        <w:tab/>
+      </w:r>
+      <w:r>
+        <w:rPr>
+          <w:rFonts w:ascii="Consolas" w:hAnsi="Consolas" w:cs="Consolas"/>
+          <w:lang w:val="en-US"/>
+        </w:rPr>
+        <w:tab/>
+      </w:r>
+      <w:r>
+        <w:rPr>
+          <w:rFonts w:ascii="Consolas" w:hAnsi="Consolas" w:cs="Consolas"/>
+        </w:rPr>
+        <w:t xml:space="preserve">aggiorna oggetto </w:t>
+      </w:r>
+      <w:r>
+        <w:rPr>
+          <w:rFonts w:ascii="Consolas" w:hAnsi="Consolas" w:cs="Consolas"/>
+        </w:rPr>
+        <w:t>i</w:t>
+      </w:r>
+      <w:r>
+        <w:rPr>
+          <w:rFonts w:ascii="Consolas" w:hAnsi="Consolas" w:cs="Consolas"/>
+        </w:rPr>
+        <w:t>n</w:t>
+      </w:r>
+      <w:r>
+        <w:rPr>
+          <w:rFonts w:ascii="Consolas" w:hAnsi="Consolas" w:cs="Consolas"/>
+        </w:rPr>
+        <w:t xml:space="preserve"> </w:t>
+      </w:r>
+      <w:proofErr w:type="spellStart"/>
+      <w:r>
+        <w:rPr>
+          <w:rFonts w:ascii="Consolas" w:hAnsi="Consolas" w:cs="Consolas"/>
+          <w:b/>
+        </w:rPr>
+        <w:t>ahead</w:t>
+      </w:r>
+      <w:r>
+        <w:rPr>
+          <w:rFonts w:ascii="Consolas" w:hAnsi="Consolas" w:cs="Consolas"/>
+          <w:b/>
+        </w:rPr>
+        <w:t>list</w:t>
+      </w:r>
+      <w:proofErr w:type="spellEnd"/>
+    </w:p>
+    <w:p>
+      <w:pPr>
+        <w:pStyle w:val="Nessunaspaziatura"/>
+        <w:ind w:firstLine="708"/>
+        <w:rPr>
+          <w:rFonts w:ascii="Consolas" w:hAnsi="Consolas" w:cs="Consolas"/>
+        </w:rPr>
+      </w:pPr>
+      <w:r>
+        <w:rPr>
+          <w:rFonts w:ascii="Consolas" w:hAnsi="Consolas" w:cs="Consolas"/>
+        </w:rPr>
+        <w:tab/>
+      </w:r>
+      <w:r>
+        <w:rPr>
+          <w:rFonts w:ascii="Consolas" w:hAnsi="Consolas" w:cs="Consolas"/>
+        </w:rPr>
+        <w:tab/>
+        <w:t>aggiorna oggetto corrente</w:t>
+      </w:r>
+      <w:r>
+        <w:rPr>
+          <w:rFonts w:ascii="Consolas" w:hAnsi="Consolas" w:cs="Consolas"/>
+        </w:rPr>
+        <w:t xml:space="preserve"> </w:t>
+      </w:r>
+      <w:proofErr w:type="spellStart"/>
+      <w:r>
+        <w:rPr>
+          <w:rFonts w:ascii="Consolas" w:hAnsi="Consolas" w:cs="Consolas"/>
+          <w:b/>
+        </w:rPr>
+        <w:t>currentweek</w:t>
+      </w:r>
+      <w:proofErr w:type="spellEnd"/>
+    </w:p>
+    <w:p>
+      <w:pPr>
+        <w:pStyle w:val="Nessunaspaziatura"/>
+        <w:ind w:left="708" w:firstLine="708"/>
+        <w:rPr>
+          <w:rFonts w:ascii="Consolas" w:hAnsi="Consolas" w:cs="Consolas"/>
+        </w:rPr>
+      </w:pPr>
+      <w:r>
+        <w:rPr>
+          <w:rFonts w:ascii="Consolas" w:hAnsi="Consolas" w:cs="Consolas"/>
+        </w:rPr>
+        <w:t>}</w:t>
+      </w:r>
+    </w:p>
+    <w:p>
+      <w:pPr>
+        <w:pStyle w:val="Nessunaspaziatura"/>
+        <w:ind w:firstLine="708"/>
+        <w:rPr>
+          <w:rFonts w:ascii="Consolas" w:hAnsi="Consolas" w:cs="Consolas"/>
+        </w:rPr>
+      </w:pPr>
+      <w:r>
+        <w:rPr>
+          <w:rFonts w:ascii="Consolas" w:hAnsi="Consolas" w:cs="Consolas"/>
+        </w:rPr>
+        <w:t>}</w:t>
+      </w:r>
+    </w:p>
+    <w:p>
+      <w:pPr>
+        <w:pStyle w:val="Nessunaspaziatura"/>
+        <w:ind w:firstLine="708"/>
+        <w:rPr>
+          <w:rFonts w:ascii="Consolas" w:hAnsi="Consolas" w:cs="Consolas"/>
+        </w:rPr>
+      </w:pPr>
+      <w:r>
+        <w:rPr>
+          <w:rFonts w:ascii="Consolas" w:hAnsi="Consolas" w:cs="Consolas"/>
+        </w:rPr>
+        <w:t>else</w:t>
+      </w:r>
+    </w:p>
+    <w:p>
+      <w:pPr>
+        <w:pStyle w:val="Nessunaspaziatura"/>
+        <w:ind w:firstLine="708"/>
+        <w:rPr>
+          <w:rFonts w:ascii="Consolas" w:hAnsi="Consolas" w:cs="Consolas"/>
+        </w:rPr>
+      </w:pPr>
+      <w:r>
+        <w:rPr>
+          <w:rFonts w:ascii="Consolas" w:hAnsi="Consolas" w:cs="Consolas"/>
+        </w:rPr>
+        <w:t>{</w:t>
+      </w:r>
+    </w:p>
+    <w:p>
+      <w:pPr>
+        <w:pStyle w:val="Nessunaspaziatura"/>
+        <w:ind w:left="708" w:firstLine="708"/>
+        <w:rPr>
+          <w:rFonts w:ascii="Consolas" w:hAnsi="Consolas" w:cs="Consolas"/>
+        </w:rPr>
+      </w:pPr>
+      <w:r>
+        <w:rPr>
+          <w:rFonts w:ascii="Consolas" w:hAnsi="Consolas" w:cs="Consolas"/>
+        </w:rPr>
+        <w:t>end</w:t>
+      </w:r>
+    </w:p>
+    <w:p>
+      <w:pPr>
+        <w:pStyle w:val="Nessunaspaziatura"/>
+        <w:ind w:firstLine="708"/>
+        <w:rPr>
+          <w:rFonts w:ascii="Consolas" w:hAnsi="Consolas" w:cs="Consolas"/>
+        </w:rPr>
+      </w:pPr>
+      <w:r>
+        <w:rPr>
+          <w:rFonts w:ascii="Consolas" w:hAnsi="Consolas" w:cs="Consolas"/>
+        </w:rPr>
+        <w:t>}</w:t>
+      </w:r>
+    </w:p>
+    <w:p>
+      <w:pPr>
+        <w:pStyle w:val="Nessunaspaziatura"/>
+        <w:rPr>
+          <w:rFonts w:ascii="Consolas" w:hAnsi="Consolas" w:cs="Consolas"/>
+        </w:rPr>
+      </w:pPr>
+      <w:r>
+        <w:rPr>
+          <w:rFonts w:ascii="Consolas" w:hAnsi="Consolas" w:cs="Consolas"/>
+        </w:rPr>
+        <w:t>}</w:t>
+      </w:r>
+    </w:p>
+    <w:p>
+      <w:pPr>
+        <w:pStyle w:val="Titolo2"/>
+      </w:pPr>
+      <w:r>
+        <w:lastRenderedPageBreak/>
         <w:t>Procedura di A</w:t>
       </w:r>
       <w:r>
@@ -10757,7 +12197,6 @@
         </w:numPr>
       </w:pPr>
       <w:r>
-        <w:lastRenderedPageBreak/>
         <w:t>Richiesta s</w:t>
       </w:r>
       <w:r>
@@ -10786,41 +12225,6 @@
       </w:r>
       <w:r>
         <w:t xml:space="preserve"> è necessario inserire la richiesta fra quelle pendenti, che saranno soddisfatte in una iterazione successiva.</w:t>
-      </w:r>
-    </w:p>
-    <w:p>
-      <w:r>
-        <w:t>Naturalmente le richieste vengono inserite in questo stato “</w:t>
-      </w:r>
-      <w:proofErr w:type="spellStart"/>
-      <w:r>
-        <w:t>pending</w:t>
-      </w:r>
-      <w:proofErr w:type="spellEnd"/>
-      <w:r>
-        <w:t xml:space="preserve">” soltanto se, per il record correntemente in elaborazione, vale </w:t>
-      </w:r>
-      <w:proofErr w:type="spellStart"/>
-      <w:r>
-        <w:t>Ahead</w:t>
-      </w:r>
-      <w:proofErr w:type="spellEnd"/>
-      <w:r>
-        <w:t xml:space="preserve"> &gt; </w:t>
-      </w:r>
-      <w:commentRangeStart w:id="13"/>
-      <w:r>
-        <w:t>0</w:t>
-      </w:r>
-      <w:commentRangeEnd w:id="13"/>
-      <w:r>
-        <w:rPr>
-          <w:rStyle w:val="Rimandocommento"/>
-        </w:rPr>
-        <w:commentReference w:id="13"/>
-      </w:r>
-      <w:r>
-        <w:t>.</w:t>
       </w:r>
     </w:p>
     <w:p>
@@ -13794,28 +15198,12 @@
       <w:r>
         <w:t xml:space="preserve">he relative ai record originali non sono state modificate, mentre tutti gli aggiornamenti sono stati aggiunti in </w:t>
       </w:r>
-      <w:commentRangeStart w:id="14"/>
-      <w:commentRangeStart w:id="15"/>
       <w:proofErr w:type="spellStart"/>
       <w:r>
         <w:t>append</w:t>
       </w:r>
-      <w:commentRangeEnd w:id="14"/>
       <w:proofErr w:type="spellEnd"/>
       <w:r>
-        <w:rPr>
-          <w:rStyle w:val="Rimandocommento"/>
-        </w:rPr>
-        <w:commentReference w:id="14"/>
-      </w:r>
-      <w:commentRangeEnd w:id="15"/>
-      <w:r>
-        <w:rPr>
-          <w:rStyle w:val="Rimandocommento"/>
-        </w:rPr>
-        <w:commentReference w:id="15"/>
-      </w:r>
-      <w:r>
         <w:t>.</w:t>
       </w:r>
     </w:p>
@@ -13881,7 +15269,7 @@
         <w:jc w:val="center"/>
       </w:pPr>
       <w:r>
-        <w:object w:dxaOrig="10905" w:dyaOrig="19320" w14:anchorId="73B49264">
+        <w:object w:dxaOrig="10650" w:dyaOrig="20116" w14:anchorId="5D8B6F26">
           <v:shapetype id="_x0000_t75" coordsize="21600,21600" o:spt="75" o:preferrelative="t" path="m@4@5l@4@11@9@11@9@5xe" filled="f" stroked="f">
             <v:stroke joinstyle="miter"/>
             <v:formulas>
@@ -13901,10 +15289,10 @@
             <v:path o:extrusionok="f" gradientshapeok="t" o:connecttype="rect"/>
             <o:lock v:ext="edit" aspectratio="t"/>
           </v:shapetype>
-          <v:shape id="_x0000_i1025" type="#_x0000_t75" style="width:402.75pt;height:714pt" o:ole="">
+          <v:shape id="_x0000_i1025" type="#_x0000_t75" style="width:377.85pt;height:714.25pt" o:ole="">
             <v:imagedata r:id="rId11" o:title=""/>
           </v:shape>
-          <o:OLEObject Type="Embed" ProgID="Visio.Drawing.15" ShapeID="_x0000_i1025" DrawAspect="Content" ObjectID="_1567452776" r:id="rId12"/>
+          <o:OLEObject Type="Embed" ProgID="Visio.Drawing.15" ShapeID="_x0000_i1025" DrawAspect="Content" ObjectID="_1567510365" r:id="rId12"/>
         </w:object>
       </w:r>
     </w:p>
@@ -13922,7 +15310,7 @@
 
 <file path=word/comments.xml><?xml version="1.0" encoding="utf-8"?>
 <w:comments xmlns:wpc="http://schemas.microsoft.com/office/word/2010/wordprocessingCanvas" xmlns:cx="http://schemas.microsoft.com/office/drawing/2014/chartex" xmlns:cx1="http://schemas.microsoft.com/office/drawing/2015/9/8/chartex" xmlns:cx2="http://schemas.microsoft.com/office/drawing/2015/10/21/chartex" xmlns:cx3="http://schemas.microsoft.com/office/drawing/2016/5/9/chartex" xmlns:cx4="http://schemas.microsoft.com/office/drawing/2016/5/10/chartex" xmlns:cx5="http://schemas.microsoft.com/office/drawing/2016/5/11/chartex" xmlns:cx6="http://schemas.microsoft.com/office/drawing/2016/5/12/chartex" xmlns:cx7="http://schemas.microsoft.com/office/drawing/2016/5/13/chartex" xmlns:cx8="http://schemas.microsoft.com/office/drawing/2016/5/14/chartex" xmlns:mc="http://schemas.openxmlformats.org/markup-compatibility/2006" xmlns:aink="http://schemas.microsoft.com/office/drawing/2016/ink" xmlns:am3d="http://schemas.microsoft.com/office/drawing/2017/model3d" xmlns:o="urn:schemas-microsoft-com:office:office" xmlns:r="http://schemas.openxmlformats.org/officeDocument/2006/relationships" xmlns:m="http://schemas.openxmlformats.org/officeDocument/2006/math" xmlns:v="urn:schemas-microsoft-com:vml" xmlns:wp14="http://schemas.microsoft.com/office/word/2010/wordprocessingDrawing" xmlns:wp="http://schemas.openxmlformats.org/drawingml/2006/wordprocessingDrawing" xmlns:w10="urn:schemas-microsoft-com:office:word" xmlns:w="http://schemas.openxmlformats.org/wordprocessingml/2006/main" xmlns:w14="http://schemas.microsoft.com/office/word/2010/wordml" xmlns:w15="http://schemas.microsoft.com/office/word/2012/wordml" xmlns:w16cid="http://schemas.microsoft.com/office/word/2016/wordml/cid" xmlns:w16se="http://schemas.microsoft.com/office/word/2015/wordml/symex" xmlns:wpg="http://schemas.microsoft.com/office/word/2010/wordprocessingGroup" xmlns:wpi="http://schemas.microsoft.com/office/word/2010/wordprocessingInk" xmlns:wne="http://schemas.microsoft.com/office/word/2006/wordml" xmlns:wps="http://schemas.microsoft.com/office/word/2010/wordprocessingShape" mc:Ignorable="w14 w15 w16se w16cid wp14">
-  <w:comment w:id="2" w:author="Walter Zoccarato" w:date="2017-09-14T15:51:00Z" w:initials="WZ">
+  <w:comment w:id="4" w:author="Walter Zoccarato" w:date="2017-09-17T18:34:00Z" w:initials="WZ">
     <w:p>
       <w:pPr>
         <w:pStyle w:val="Testocommento"/>
@@ -13934,14 +15322,20 @@
         <w:annotationRef/>
       </w:r>
       <w:r>
+        <w:t xml:space="preserve">Se le condizioni per andare avanti non sono soddisfatte che cosa facciamo? </w:t>
+      </w:r>
+      <w:r>
         <w:rPr>
           <w:noProof/>
         </w:rPr>
-        <w:t>Ahead e Late forniscono il range temporale (dinamico) all'interno del quale si deve svolgere il processo di ottimizzazione</w:t>
+        <w:t>Come già detto i</w:t>
+      </w:r>
+      <w:r>
+        <w:t>o butterei via il record che non si può elaborare, e ricomincerei dall’inizio. È possibile trovare una soluzione più intelligente?</w:t>
       </w:r>
     </w:p>
   </w:comment>
-  <w:comment w:id="5" w:author="Walter Zoccarato" w:date="2017-09-17T18:34:00Z" w:initials="WZ">
+  <w:comment w:id="5" w:author="Walter Zoccarato" w:date="2017-09-20T11:18:00Z" w:initials="WZ">
     <w:p>
       <w:pPr>
         <w:pStyle w:val="Testocommento"/>
@@ -13953,20 +15347,46 @@
         <w:annotationRef/>
       </w:r>
       <w:r>
-        <w:t xml:space="preserve">Se le condizioni per andare avanti non sono soddisfatte che cosa facciamo? </w:t>
+        <w:t>No. Se non è possibile produrre, mi fermo e basta.</w:t>
+      </w:r>
+    </w:p>
+    <w:p>
+      <w:pPr>
+        <w:pStyle w:val="Testocommento"/>
+      </w:pPr>
+      <w:r>
+        <w:t>Il lavoro resta a metà</w:t>
+      </w:r>
+    </w:p>
+  </w:comment>
+  <w:comment w:id="8" w:author="Walter Zoccarato" w:date="2017-09-19T19:45:00Z" w:initials="WZ">
+    <w:p>
+      <w:pPr>
+        <w:pStyle w:val="Testocommento"/>
+      </w:pPr>
+      <w:r>
+        <w:rPr>
+          <w:rStyle w:val="Rimandocommento"/>
+        </w:rPr>
+        <w:annotationRef/>
       </w:r>
       <w:r>
         <w:rPr>
           <w:noProof/>
         </w:rPr>
-        <w:t>Come già detto i</w:t>
-      </w:r>
-      <w:r>
-        <w:t>o butterei via il record che non si può elaborare, e ricomincerei dall’inizio. È possibile trovare una soluzione più intelligente?</w:t>
+        <w:t>ATTENZIONE. se ci sono più richieste per la stessa settimana, i valori "Capacity"</w:t>
+      </w:r>
+      <w:bookmarkStart w:id="10" w:name="_GoBack"/>
+      <w:bookmarkEnd w:id="10"/>
+      <w:r>
+        <w:rPr>
+          <w:noProof/>
+        </w:rPr>
+        <w:t xml:space="preserve"> di questa settimana devono essere uguali, altrimenti casca il palco. -&gt; IMPORTANTE DA VERIFICARE.</w:t>
       </w:r>
     </w:p>
   </w:comment>
-  <w:comment w:id="6" w:author="Walter Zoccarato" w:date="2017-09-20T11:18:00Z" w:initials="WZ">
+  <w:comment w:id="9" w:author="Walter Zoccarato" w:date="2017-09-20T10:52:00Z" w:initials="WZ">
     <w:p>
       <w:pPr>
         <w:pStyle w:val="Testocommento"/>
@@ -13978,119 +15398,7 @@
         <w:annotationRef/>
       </w:r>
       <w:r>
-        <w:t>No. Se non è possibile produrre, mi fermo e basta.</w:t>
-      </w:r>
-    </w:p>
-    <w:p>
-      <w:pPr>
-        <w:pStyle w:val="Testocommento"/>
-      </w:pPr>
-      <w:r>
-        <w:t>Il lavoro resta a metà</w:t>
-      </w:r>
-    </w:p>
-  </w:comment>
-  <w:comment w:id="8" w:author="Walter Zoccarato" w:date="2017-09-16T18:24:00Z" w:initials="WZ">
-    <w:p>
-      <w:pPr>
-        <w:pStyle w:val="Testocommento"/>
-      </w:pPr>
-      <w:r>
-        <w:rPr>
-          <w:rStyle w:val="Rimandocommento"/>
-        </w:rPr>
-        <w:annotationRef/>
-      </w:r>
-      <w:r>
-        <w:rPr>
-          <w:noProof/>
-        </w:rPr>
-        <w:t>Le richieste pendenti devono essere soddisfatte raggruppandole per priorità. A parità di priorità, le lavorazioni devono essere assegnare mantenendo la percentuale reciproca delle richieste.</w:t>
-      </w:r>
-    </w:p>
-  </w:comment>
-  <w:comment w:id="11" w:author="Walter Zoccarato" w:date="2017-09-19T19:45:00Z" w:initials="WZ">
-    <w:p>
-      <w:pPr>
-        <w:pStyle w:val="Testocommento"/>
-      </w:pPr>
-      <w:r>
-        <w:rPr>
-          <w:rStyle w:val="Rimandocommento"/>
-        </w:rPr>
-        <w:annotationRef/>
-      </w:r>
-      <w:r>
-        <w:rPr>
-          <w:noProof/>
-        </w:rPr>
-        <w:t>ATTENZIONE. se ci sono più richieste per la stessa settimana, i valori "Capacity" di questa settimana devono essere uguali, altrimenti casca il palco. -&gt; IMPORTANTE DA VERIFICARE.</w:t>
-      </w:r>
-    </w:p>
-  </w:comment>
-  <w:comment w:id="12" w:author="Walter Zoccarato" w:date="2017-09-20T10:52:00Z" w:initials="WZ">
-    <w:p>
-      <w:pPr>
-        <w:pStyle w:val="Testocommento"/>
-      </w:pPr>
-      <w:r>
-        <w:rPr>
-          <w:rStyle w:val="Rimandocommento"/>
-        </w:rPr>
-        <w:annotationRef/>
-      </w:r>
-      <w:r>
         <w:t>È così. Non devo ulteriormente verificarlo. Il controllo viene eseguito a monte.</w:t>
-      </w:r>
-    </w:p>
-  </w:comment>
-  <w:comment w:id="13" w:author="Walter Zoccarato" w:date="2017-09-17T21:44:00Z" w:initials="WZ">
-    <w:p>
-      <w:pPr>
-        <w:pStyle w:val="Testocommento"/>
-      </w:pPr>
-      <w:r>
-        <w:rPr>
-          <w:rStyle w:val="Rimandocommento"/>
-        </w:rPr>
-        <w:annotationRef/>
-      </w:r>
-      <w:r>
-        <w:t>In caso contrario che si fa? Non si può lasciare tutto com’è, perché abbiamo già assegnato carichi che vanno ad impegnare la lavorazione che, sappiamo già, non porteranno a niente</w:t>
-      </w:r>
-    </w:p>
-  </w:comment>
-  <w:comment w:id="14" w:author="Walter Zoccarato" w:date="2017-09-17T13:00:00Z" w:initials="WZ">
-    <w:p>
-      <w:r>
-        <w:rPr>
-          <w:rStyle w:val="Rimandocommento"/>
-        </w:rPr>
-        <w:annotationRef/>
-      </w:r>
-      <w:r>
-        <w:t>Il campo “NOT_ALLOCATED” non esisteva nella versione originale del dataset, e bisogna decidere se mantenerlo.</w:t>
-      </w:r>
-    </w:p>
-    <w:p>
-      <w:pPr>
-        <w:pStyle w:val="Testocommento"/>
-      </w:pPr>
-    </w:p>
-  </w:comment>
-  <w:comment w:id="15" w:author="Walter Zoccarato" w:date="2017-09-20T15:52:00Z" w:initials="WZ">
-    <w:p>
-      <w:pPr>
-        <w:pStyle w:val="Testocommento"/>
-      </w:pPr>
-      <w:r>
-        <w:rPr>
-          <w:rStyle w:val="Rimandocommento"/>
-        </w:rPr>
-        <w:annotationRef/>
-      </w:r>
-      <w:r>
-        <w:t>Lo manteniamo</w:t>
       </w:r>
     </w:p>
   </w:comment>
@@ -14099,15 +15407,10 @@
 
 <file path=word/commentsExtended.xml><?xml version="1.0" encoding="utf-8"?>
 <w15:commentsEx xmlns:wpc="http://schemas.microsoft.com/office/word/2010/wordprocessingCanvas" xmlns:cx="http://schemas.microsoft.com/office/drawing/2014/chartex" xmlns:cx1="http://schemas.microsoft.com/office/drawing/2015/9/8/chartex" xmlns:cx2="http://schemas.microsoft.com/office/drawing/2015/10/21/chartex" xmlns:cx3="http://schemas.microsoft.com/office/drawing/2016/5/9/chartex" xmlns:cx4="http://schemas.microsoft.com/office/drawing/2016/5/10/chartex" xmlns:cx5="http://schemas.microsoft.com/office/drawing/2016/5/11/chartex" xmlns:cx6="http://schemas.microsoft.com/office/drawing/2016/5/12/chartex" xmlns:cx7="http://schemas.microsoft.com/office/drawing/2016/5/13/chartex" xmlns:cx8="http://schemas.microsoft.com/office/drawing/2016/5/14/chartex" xmlns:mc="http://schemas.openxmlformats.org/markup-compatibility/2006" xmlns:aink="http://schemas.microsoft.com/office/drawing/2016/ink" xmlns:am3d="http://schemas.microsoft.com/office/drawing/2017/model3d" xmlns:o="urn:schemas-microsoft-com:office:office" xmlns:r="http://schemas.openxmlformats.org/officeDocument/2006/relationships" xmlns:m="http://schemas.openxmlformats.org/officeDocument/2006/math" xmlns:v="urn:schemas-microsoft-com:vml" xmlns:wp14="http://schemas.microsoft.com/office/word/2010/wordprocessingDrawing" xmlns:wp="http://schemas.openxmlformats.org/drawingml/2006/wordprocessingDrawing" xmlns:w10="urn:schemas-microsoft-com:office:word" xmlns:w="http://schemas.openxmlformats.org/wordprocessingml/2006/main" xmlns:w14="http://schemas.microsoft.com/office/word/2010/wordml" xmlns:w15="http://schemas.microsoft.com/office/word/2012/wordml" xmlns:w16cid="http://schemas.microsoft.com/office/word/2016/wordml/cid" xmlns:w16se="http://schemas.microsoft.com/office/word/2015/wordml/symex" xmlns:wpg="http://schemas.microsoft.com/office/word/2010/wordprocessingGroup" xmlns:wpi="http://schemas.microsoft.com/office/word/2010/wordprocessingInk" xmlns:wne="http://schemas.microsoft.com/office/word/2006/wordml" xmlns:wps="http://schemas.microsoft.com/office/word/2010/wordprocessingShape" mc:Ignorable="w14 w15 w16se w16cid wp14">
-  <w15:commentEx w15:paraId="4C2C3679" w15:done="0"/>
   <w15:commentEx w15:paraId="2CD17404" w15:done="1"/>
   <w15:commentEx w15:paraId="6F5615DD" w15:paraIdParent="2CD17404" w15:done="1"/>
-  <w15:commentEx w15:paraId="73B1E7D2" w15:done="0"/>
-  <w15:commentEx w15:paraId="5113B75D" w15:done="0"/>
-  <w15:commentEx w15:paraId="7BC68931" w15:paraIdParent="5113B75D" w15:done="0"/>
-  <w15:commentEx w15:paraId="6AB68E65" w15:done="0"/>
-  <w15:commentEx w15:paraId="19E9E083" w15:done="0"/>
-  <w15:commentEx w15:paraId="4746C260" w15:paraIdParent="19E9E083" w15:done="0"/>
+  <w15:commentEx w15:paraId="5113B75D" w15:done="1"/>
+  <w15:commentEx w15:paraId="7BC68931" w15:paraIdParent="5113B75D" w15:done="1"/>
 </w15:commentsEx>
 </file>
 
@@ -14115,12 +15418,8 @@
 <w16cid:commentsIds xmlns:wpc="http://schemas.microsoft.com/office/word/2010/wordprocessingCanvas" xmlns:cx="http://schemas.microsoft.com/office/drawing/2014/chartex" xmlns:cx1="http://schemas.microsoft.com/office/drawing/2015/9/8/chartex" xmlns:cx2="http://schemas.microsoft.com/office/drawing/2015/10/21/chartex" xmlns:cx3="http://schemas.microsoft.com/office/drawing/2016/5/9/chartex" xmlns:cx4="http://schemas.microsoft.com/office/drawing/2016/5/10/chartex" xmlns:cx5="http://schemas.microsoft.com/office/drawing/2016/5/11/chartex" xmlns:cx6="http://schemas.microsoft.com/office/drawing/2016/5/12/chartex" xmlns:cx7="http://schemas.microsoft.com/office/drawing/2016/5/13/chartex" xmlns:cx8="http://schemas.microsoft.com/office/drawing/2016/5/14/chartex" xmlns:mc="http://schemas.openxmlformats.org/markup-compatibility/2006" xmlns:aink="http://schemas.microsoft.com/office/drawing/2016/ink" xmlns:am3d="http://schemas.microsoft.com/office/drawing/2017/model3d" xmlns:o="urn:schemas-microsoft-com:office:office" xmlns:r="http://schemas.openxmlformats.org/officeDocument/2006/relationships" xmlns:m="http://schemas.openxmlformats.org/officeDocument/2006/math" xmlns:v="urn:schemas-microsoft-com:vml" xmlns:wp14="http://schemas.microsoft.com/office/word/2010/wordprocessingDrawing" xmlns:wp="http://schemas.openxmlformats.org/drawingml/2006/wordprocessingDrawing" xmlns:w10="urn:schemas-microsoft-com:office:word" xmlns:w="http://schemas.openxmlformats.org/wordprocessingml/2006/main" xmlns:w14="http://schemas.microsoft.com/office/word/2010/wordml" xmlns:w15="http://schemas.microsoft.com/office/word/2012/wordml" xmlns:w16cid="http://schemas.microsoft.com/office/word/2016/wordml/cid" xmlns:w16se="http://schemas.microsoft.com/office/word/2015/wordml/symex" xmlns:wpg="http://schemas.microsoft.com/office/word/2010/wordprocessingGroup" xmlns:wpi="http://schemas.microsoft.com/office/word/2010/wordprocessingInk" xmlns:wne="http://schemas.microsoft.com/office/word/2006/wordml" xmlns:wps="http://schemas.microsoft.com/office/word/2010/wordprocessingShape" mc:Ignorable="w14 w15 w16se w16cid wp14">
   <w16cid:commentId w16cid:paraId="2CD17404" w16cid:durableId="1D693EBF"/>
   <w16cid:commentId w16cid:paraId="6F5615DD" w16cid:durableId="1D6D4CF1"/>
-  <w16cid:commentId w16cid:paraId="73B1E7D2" w16cid:durableId="1D67EAFA"/>
   <w16cid:commentId w16cid:paraId="5113B75D" w16cid:durableId="1D6BF271"/>
   <w16cid:commentId w16cid:paraId="7BC68931" w16cid:durableId="1D6D4CF4"/>
-  <w16cid:commentId w16cid:paraId="6AB68E65" w16cid:durableId="1D696B59"/>
-  <w16cid:commentId w16cid:paraId="19E9E083" w16cid:durableId="1D68FC29"/>
-  <w16cid:commentId w16cid:paraId="4746C260" w16cid:durableId="1D6D4CF7"/>
 </w16cid:commentsIds>
 </file>
 
@@ -14220,7 +15519,7 @@
         <w:rStyle w:val="Numeropagina"/>
         <w:noProof/>
       </w:rPr>
-      <w:t>6</w:t>
+      <w:t>8</w:t>
     </w:r>
     <w:r>
       <w:rPr>
@@ -14257,6 +15556,50 @@
       </w:pPr>
       <w:r>
         <w:continuationSeparator/>
+      </w:r>
+    </w:p>
+  </w:footnote>
+  <w:footnote w:id="1">
+    <w:p>
+      <w:pPr>
+        <w:pStyle w:val="Testocommento"/>
+      </w:pPr>
+      <w:r>
+        <w:rPr>
+          <w:rStyle w:val="Rimandonotaapidipagina"/>
+        </w:rPr>
+        <w:footnoteRef/>
+      </w:r>
+      <w:r>
+        <w:t xml:space="preserve"> Notare che </w:t>
+      </w:r>
+      <w:r>
+        <w:rPr>
+          <w:noProof/>
+        </w:rPr>
+        <w:t>Ahead e Late forniscono il range temporale (dinamico) all'interno del quale si deve svolgere il processo di ottimizzazione</w:t>
+      </w:r>
+    </w:p>
+  </w:footnote>
+  <w:footnote w:id="2">
+    <w:p>
+      <w:pPr>
+        <w:pStyle w:val="Testocommento"/>
+      </w:pPr>
+      <w:r>
+        <w:rPr>
+          <w:rStyle w:val="Rimandonotaapidipagina"/>
+        </w:rPr>
+        <w:footnoteRef/>
+      </w:r>
+      <w:r>
+        <w:t xml:space="preserve"> N.B. </w:t>
+      </w:r>
+      <w:r>
+        <w:rPr>
+          <w:noProof/>
+        </w:rPr>
+        <w:t>Le richieste pendenti devono essere soddisfatte raggruppandole per priorità. A parità di priorità, le lavorazioni devono essere assegnare mantenendo la percentuale reciproca delle richieste.</w:t>
       </w:r>
     </w:p>
   </w:footnote>
@@ -16569,7 +17912,6 @@
     <w:basedOn w:val="Normale"/>
     <w:link w:val="TestocommentoCarattere"/>
     <w:uiPriority w:val="99"/>
-    <w:semiHidden/>
     <w:unhideWhenUsed/>
     <w:rsid w:val="00043448"/>
     <w:pPr>
@@ -16581,7 +17923,6 @@
     <w:basedOn w:val="Carpredefinitoparagrafo"/>
     <w:link w:val="Testocommento"/>
     <w:uiPriority w:val="99"/>
-    <w:semiHidden/>
     <w:rsid w:val="00043448"/>
   </w:style>
   <w:style w:type="paragraph" w:styleId="Soggettocommento">
@@ -16733,6 +18074,37 @@
     <w:rPr>
       <w:color w:val="954F72" w:themeColor="followedHyperlink"/>
       <w:u w:val="single"/>
+    </w:rPr>
+  </w:style>
+  <w:style w:type="paragraph" w:styleId="Testonotaapidipagina">
+    <w:name w:val="footnote text"/>
+    <w:basedOn w:val="Normale"/>
+    <w:link w:val="TestonotaapidipaginaCarattere"/>
+    <w:uiPriority w:val="99"/>
+    <w:semiHidden/>
+    <w:unhideWhenUsed/>
+    <w:rsid w:val="00171947"/>
+    <w:pPr>
+      <w:spacing w:after="0" w:line="240" w:lineRule="auto"/>
+    </w:pPr>
+  </w:style>
+  <w:style w:type="character" w:customStyle="1" w:styleId="TestonotaapidipaginaCarattere">
+    <w:name w:val="Testo nota a piè di pagina Carattere"/>
+    <w:basedOn w:val="Carpredefinitoparagrafo"/>
+    <w:link w:val="Testonotaapidipagina"/>
+    <w:uiPriority w:val="99"/>
+    <w:semiHidden/>
+    <w:rsid w:val="00171947"/>
+  </w:style>
+  <w:style w:type="character" w:styleId="Rimandonotaapidipagina">
+    <w:name w:val="footnote reference"/>
+    <w:basedOn w:val="Carpredefinitoparagrafo"/>
+    <w:uiPriority w:val="99"/>
+    <w:semiHidden/>
+    <w:unhideWhenUsed/>
+    <w:rsid w:val="00171947"/>
+    <w:rPr>
+      <w:vertAlign w:val="superscript"/>
     </w:rPr>
   </w:style>
 </w:styles>
@@ -17004,7 +18376,7 @@
 </file>
 
 <file path=customXml/itemProps1.xml><?xml version="1.0" encoding="utf-8"?>
-<ds:datastoreItem xmlns:ds="http://schemas.openxmlformats.org/officeDocument/2006/customXml" ds:itemID="{A7A82E47-3110-42F4-B4E4-4EA3618D6462}">
+<ds:datastoreItem xmlns:ds="http://schemas.openxmlformats.org/officeDocument/2006/customXml" ds:itemID="{9CE854B3-B242-4362-A3D3-44FCADD78FF0}">
   <ds:schemaRefs>
     <ds:schemaRef ds:uri="http://schemas.openxmlformats.org/officeDocument/2006/bibliography"/>
   </ds:schemaRefs>

</xml_diff>